<commit_message>
added plots and gitignore
</commit_message>
<xml_diff>
--- a/Optimal Control Final.docx
+++ b/Optimal Control Final.docx
@@ -1,6 +1,6 @@
 
 <file path=word/document.xml><?xml version="1.0" encoding="utf-8"?>
-<w:document xmlns:wpc="http://schemas.microsoft.com/office/word/2010/wordprocessingCanvas" xmlns:cx="http://schemas.microsoft.com/office/drawing/2014/chartex" xmlns:cx1="http://schemas.microsoft.com/office/drawing/2015/9/8/chartex" xmlns:cx2="http://schemas.microsoft.com/office/drawing/2015/10/21/chartex" xmlns:cx3="http://schemas.microsoft.com/office/drawing/2016/5/9/chartex" xmlns:cx4="http://schemas.microsoft.com/office/drawing/2016/5/10/chartex" xmlns:cx5="http://schemas.microsoft.com/office/drawing/2016/5/11/chartex" xmlns:cx6="http://schemas.microsoft.com/office/drawing/2016/5/12/chartex" xmlns:cx7="http://schemas.microsoft.com/office/drawing/2016/5/13/chartex" xmlns:cx8="http://schemas.microsoft.com/office/drawing/2016/5/14/chartex" xmlns:mc="http://schemas.openxmlformats.org/markup-compatibility/2006" xmlns:aink="http://schemas.microsoft.com/office/drawing/2016/ink" xmlns:am3d="http://schemas.microsoft.com/office/drawing/2017/model3d" xmlns:o="urn:schemas-microsoft-com:office:office" xmlns:r="http://schemas.openxmlformats.org/officeDocument/2006/relationships" xmlns:m="http://schemas.openxmlformats.org/officeDocument/2006/math" xmlns:v="urn:schemas-microsoft-com:vml" xmlns:wp14="http://schemas.microsoft.com/office/word/2010/wordprocessingDrawing" xmlns:wp="http://schemas.openxmlformats.org/drawingml/2006/wordprocessingDrawing" xmlns:w10="urn:schemas-microsoft-com:office:word" xmlns:w="http://schemas.openxmlformats.org/wordprocessingml/2006/main" xmlns:w14="http://schemas.microsoft.com/office/word/2010/wordml" xmlns:w15="http://schemas.microsoft.com/office/word/2012/wordml" xmlns:w16cex="http://schemas.microsoft.com/office/word/2018/wordml/cex" xmlns:w16cid="http://schemas.microsoft.com/office/word/2016/wordml/cid" xmlns:w16="http://schemas.microsoft.com/office/word/2018/wordml" xmlns:w16se="http://schemas.microsoft.com/office/word/2015/wordml/symex" xmlns:wpg="http://schemas.microsoft.com/office/word/2010/wordprocessingGroup" xmlns:wpi="http://schemas.microsoft.com/office/word/2010/wordprocessingInk" xmlns:wne="http://schemas.microsoft.com/office/word/2006/wordml" xmlns:wps="http://schemas.microsoft.com/office/word/2010/wordprocessingShape" mc:Ignorable="w14 w15 w16se w16cid w16 w16cex wp14">
+<w:document xmlns:wpc="http://schemas.microsoft.com/office/word/2010/wordprocessingCanvas" xmlns:cx="http://schemas.microsoft.com/office/drawing/2014/chartex" xmlns:cx1="http://schemas.microsoft.com/office/drawing/2015/9/8/chartex" xmlns:cx2="http://schemas.microsoft.com/office/drawing/2015/10/21/chartex" xmlns:cx3="http://schemas.microsoft.com/office/drawing/2016/5/9/chartex" xmlns:cx4="http://schemas.microsoft.com/office/drawing/2016/5/10/chartex" xmlns:cx5="http://schemas.microsoft.com/office/drawing/2016/5/11/chartex" xmlns:cx6="http://schemas.microsoft.com/office/drawing/2016/5/12/chartex" xmlns:cx7="http://schemas.microsoft.com/office/drawing/2016/5/13/chartex" xmlns:cx8="http://schemas.microsoft.com/office/drawing/2016/5/14/chartex" xmlns:mc="http://schemas.openxmlformats.org/markup-compatibility/2006" xmlns:aink="http://schemas.microsoft.com/office/drawing/2016/ink" xmlns:am3d="http://schemas.microsoft.com/office/drawing/2017/model3d" xmlns:o="urn:schemas-microsoft-com:office:office" xmlns:r="http://schemas.openxmlformats.org/officeDocument/2006/relationships" xmlns:m="http://schemas.openxmlformats.org/officeDocument/2006/math" xmlns:v="urn:schemas-microsoft-com:vml" xmlns:wp14="http://schemas.microsoft.com/office/word/2010/wordprocessingDrawing" xmlns:wp="http://schemas.openxmlformats.org/drawingml/2006/wordprocessingDrawing" xmlns:w10="urn:schemas-microsoft-com:office:word" xmlns:w="http://schemas.openxmlformats.org/wordprocessingml/2006/main" xmlns:w14="http://schemas.microsoft.com/office/word/2010/wordml" xmlns:w15="http://schemas.microsoft.com/office/word/2012/wordml" xmlns:w16cex="http://schemas.microsoft.com/office/word/2018/wordml/cex" xmlns:w16cid="http://schemas.microsoft.com/office/word/2016/wordml/cid" xmlns:w16="http://schemas.microsoft.com/office/word/2018/wordml" xmlns:w16sdtdh="http://schemas.microsoft.com/office/word/2020/wordml/sdtdatahash" xmlns:w16se="http://schemas.microsoft.com/office/word/2015/wordml/symex" xmlns:wpg="http://schemas.microsoft.com/office/word/2010/wordprocessingGroup" xmlns:wpi="http://schemas.microsoft.com/office/word/2010/wordprocessingInk" xmlns:wne="http://schemas.microsoft.com/office/word/2006/wordml" xmlns:wps="http://schemas.microsoft.com/office/word/2010/wordprocessingShape" mc:Ignorable="w14 w15 w16se w16cid w16 w16cex w16sdtdh wp14">
   <w:body>
     <w:p>
       <w:pPr>
@@ -758,16 +758,8 @@
         <w:rPr>
           <w:rFonts w:eastAsiaTheme="minorEastAsia"/>
         </w:rPr>
-        <w:t xml:space="preserve"> is a random process, commonly modeled as a first order Markov process with the following </w:t>
+        <w:t xml:space="preserve"> is a random process, commonly modeled as a first order Markov process with the following equation:</w:t>
       </w:r>
-      <w:proofErr w:type="gramStart"/>
-      <w:r>
-        <w:rPr>
-          <w:rFonts w:eastAsiaTheme="minorEastAsia"/>
-        </w:rPr>
-        <w:t>equation:</w:t>
-      </w:r>
-      <w:proofErr w:type="gramEnd"/>
     </w:p>
     <w:p>
       <w:pPr>
@@ -975,16 +967,8 @@
         <w:rPr>
           <w:rFonts w:eastAsiaTheme="minorEastAsia"/>
         </w:rPr>
-        <w:t xml:space="preserve">, is </w:t>
+        <w:t>, is zero by definition</w:t>
       </w:r>
-      <w:proofErr w:type="gramStart"/>
-      <w:r>
-        <w:rPr>
-          <w:rFonts w:eastAsiaTheme="minorEastAsia"/>
-        </w:rPr>
-        <w:t>zero by definition</w:t>
-      </w:r>
-      <w:proofErr w:type="gramEnd"/>
       <w:r>
         <w:rPr>
           <w:rFonts w:eastAsiaTheme="minorEastAsia"/>
@@ -8052,7 +8036,6 @@
         </w:rPr>
         <w:t xml:space="preserve"> is the solution to the control </w:t>
       </w:r>
-      <w:proofErr w:type="spellStart"/>
       <w:r>
         <w:rPr>
           <w:rFonts w:eastAsiaTheme="minorEastAsia"/>
@@ -8060,23 +8043,13 @@
         </w:rPr>
         <w:t>Riccati</w:t>
       </w:r>
-      <w:proofErr w:type="spellEnd"/>
       <w:r>
         <w:rPr>
           <w:rFonts w:eastAsiaTheme="minorEastAsia"/>
           <w:iCs/>
         </w:rPr>
-        <w:t xml:space="preserve"> </w:t>
+        <w:t xml:space="preserve"> equation:</w:t>
       </w:r>
-      <w:proofErr w:type="gramStart"/>
-      <w:r>
-        <w:rPr>
-          <w:rFonts w:eastAsiaTheme="minorEastAsia"/>
-          <w:iCs/>
-        </w:rPr>
-        <w:t>equation:</w:t>
-      </w:r>
-      <w:proofErr w:type="gramEnd"/>
     </w:p>
     <w:p>
       <w:pPr>
@@ -9571,15 +9544,7 @@
           <w:rFonts w:eastAsiaTheme="minorEastAsia"/>
           <w:iCs/>
         </w:rPr>
-        <w:t xml:space="preserve"> is the solution to the estimation </w:t>
-      </w:r>
-      <w:proofErr w:type="spellStart"/>
-      <w:r>
-        <w:rPr>
-          <w:rFonts w:eastAsiaTheme="minorEastAsia"/>
-          <w:iCs/>
-        </w:rPr>
-        <w:t>Ri</w:t>
+        <w:t xml:space="preserve"> is the solution to the estimation Ri</w:t>
       </w:r>
       <w:r>
         <w:rPr>
@@ -9593,15 +9558,7 @@
           <w:rFonts w:eastAsiaTheme="minorEastAsia"/>
           <w:iCs/>
         </w:rPr>
-        <w:t>i</w:t>
-      </w:r>
-      <w:proofErr w:type="spellEnd"/>
-      <w:r>
-        <w:rPr>
-          <w:rFonts w:eastAsiaTheme="minorEastAsia"/>
-          <w:iCs/>
-        </w:rPr>
-        <w:t xml:space="preserve"> equation:</w:t>
+        <w:t>i equation:</w:t>
       </w:r>
     </w:p>
     <w:p>
@@ -14595,6 +14552,9 @@
             </m:sub>
           </m:sSub>
           <m:r>
+            <m:rPr>
+              <m:sty m:val="p"/>
+            </m:rPr>
             <w:rPr>
               <w:rFonts w:ascii="Cambria Math" w:eastAsiaTheme="minorEastAsia" w:hAnsi="Cambria Math"/>
             </w:rPr>
@@ -15023,13 +14983,7 @@
           <w:rPr>
             <w:rFonts w:ascii="Cambria Math" w:eastAsiaTheme="minorEastAsia" w:hAnsi="Cambria Math"/>
           </w:rPr>
-          <m:t>=</m:t>
-        </m:r>
-        <m:r>
-          <w:rPr>
-            <w:rFonts w:ascii="Cambria Math" w:eastAsiaTheme="minorEastAsia" w:hAnsi="Cambria Math"/>
-          </w:rPr>
-          <m:t>B</m:t>
+          <m:t>=B</m:t>
         </m:r>
         <m:r>
           <m:rPr>
@@ -15166,13 +15120,7 @@
                         <w:rPr>
                           <w:rFonts w:ascii="Cambria Math" w:eastAsiaTheme="minorEastAsia" w:hAnsi="Cambria Math"/>
                         </w:rPr>
-                        <m:t>-</m:t>
-                      </m:r>
-                      <m:r>
-                        <w:rPr>
-                          <w:rFonts w:ascii="Cambria Math" w:eastAsiaTheme="minorEastAsia" w:hAnsi="Cambria Math"/>
-                        </w:rPr>
-                        <m:t>k</m:t>
+                        <m:t>-k</m:t>
                       </m:r>
                       <m:r>
                         <m:rPr>
@@ -15225,7 +15173,2694 @@
       <w:pPr>
         <w:rPr>
           <w:rFonts w:eastAsiaTheme="minorEastAsia"/>
-          <w:i/>
+          <w:iCs/>
+        </w:rPr>
+      </w:pPr>
+      <w:r>
+        <w:rPr>
+          <w:rFonts w:eastAsiaTheme="minorEastAsia"/>
+          <w:iCs/>
+        </w:rPr>
+        <w:t xml:space="preserve">With the discrete system we can go ahead and use dynamic programming to calculate the input to the system. To do this we need to calculate the Kalman gain and </w:t>
+      </w:r>
+      <w:r>
+        <w:rPr>
+          <w:rFonts w:eastAsiaTheme="minorEastAsia"/>
+          <w:iCs/>
+        </w:rPr>
+        <w:t>covariance</w:t>
+      </w:r>
+      <w:r>
+        <w:rPr>
+          <w:rFonts w:eastAsiaTheme="minorEastAsia"/>
+          <w:iCs/>
+        </w:rPr>
+        <w:t xml:space="preserve"> matrix for each step:</w:t>
+      </w:r>
+    </w:p>
+    <w:p>
+      <w:pPr>
+        <w:rPr>
+          <w:rFonts w:eastAsiaTheme="minorEastAsia"/>
+          <w:iCs/>
+        </w:rPr>
+      </w:pPr>
+      <w:r>
+        <w:rPr>
+          <w:rFonts w:eastAsiaTheme="minorEastAsia"/>
+          <w:iCs/>
+        </w:rPr>
+        <w:t xml:space="preserve">Kalman gain: </w:t>
+      </w:r>
+      <m:oMath>
+        <m:sSub>
+          <m:sSubPr>
+            <m:ctrlPr>
+              <w:rPr>
+                <w:rFonts w:ascii="Cambria Math" w:eastAsiaTheme="minorEastAsia" w:hAnsi="Cambria Math"/>
+                <w:i/>
+                <w:iCs/>
+              </w:rPr>
+            </m:ctrlPr>
+          </m:sSubPr>
+          <m:e>
+            <m:r>
+              <w:rPr>
+                <w:rFonts w:ascii="Cambria Math" w:eastAsiaTheme="minorEastAsia" w:hAnsi="Cambria Math"/>
+              </w:rPr>
+              <m:t>L</m:t>
+            </m:r>
+          </m:e>
+          <m:sub>
+            <m:r>
+              <w:rPr>
+                <w:rFonts w:ascii="Cambria Math" w:eastAsiaTheme="minorEastAsia" w:hAnsi="Cambria Math"/>
+              </w:rPr>
+              <m:t>k</m:t>
+            </m:r>
+          </m:sub>
+        </m:sSub>
+        <m:r>
+          <w:rPr>
+            <w:rFonts w:ascii="Cambria Math" w:eastAsiaTheme="minorEastAsia" w:hAnsi="Cambria Math"/>
+          </w:rPr>
+          <m:t>=</m:t>
+        </m:r>
+        <m:sSub>
+          <m:sSubPr>
+            <m:ctrlPr>
+              <w:rPr>
+                <w:rFonts w:ascii="Cambria Math" w:eastAsiaTheme="minorEastAsia" w:hAnsi="Cambria Math"/>
+                <w:i/>
+                <w:iCs/>
+              </w:rPr>
+            </m:ctrlPr>
+          </m:sSubPr>
+          <m:e>
+            <m:r>
+              <w:rPr>
+                <w:rFonts w:ascii="Cambria Math" w:eastAsiaTheme="minorEastAsia" w:hAnsi="Cambria Math"/>
+              </w:rPr>
+              <m:t>P</m:t>
+            </m:r>
+          </m:e>
+          <m:sub>
+            <m:r>
+              <w:rPr>
+                <w:rFonts w:ascii="Cambria Math" w:eastAsiaTheme="minorEastAsia" w:hAnsi="Cambria Math"/>
+              </w:rPr>
+              <m:t>k</m:t>
+            </m:r>
+          </m:sub>
+        </m:sSub>
+        <m:sSubSup>
+          <m:sSubSupPr>
+            <m:ctrlPr>
+              <w:rPr>
+                <w:rFonts w:ascii="Cambria Math" w:eastAsiaTheme="minorEastAsia" w:hAnsi="Cambria Math"/>
+                <w:i/>
+                <w:iCs/>
+              </w:rPr>
+            </m:ctrlPr>
+          </m:sSubSupPr>
+          <m:e>
+            <m:r>
+              <w:rPr>
+                <w:rFonts w:ascii="Cambria Math" w:eastAsiaTheme="minorEastAsia" w:hAnsi="Cambria Math"/>
+              </w:rPr>
+              <m:t>H</m:t>
+            </m:r>
+          </m:e>
+          <m:sub>
+            <m:r>
+              <w:rPr>
+                <w:rFonts w:ascii="Cambria Math" w:eastAsiaTheme="minorEastAsia" w:hAnsi="Cambria Math"/>
+              </w:rPr>
+              <m:t>k</m:t>
+            </m:r>
+          </m:sub>
+          <m:sup>
+            <m:r>
+              <w:rPr>
+                <w:rFonts w:ascii="Cambria Math" w:eastAsiaTheme="minorEastAsia" w:hAnsi="Cambria Math"/>
+              </w:rPr>
+              <m:t>T</m:t>
+            </m:r>
+          </m:sup>
+        </m:sSubSup>
+        <m:sSup>
+          <m:sSupPr>
+            <m:ctrlPr>
+              <w:rPr>
+                <w:rFonts w:ascii="Cambria Math" w:eastAsiaTheme="minorEastAsia" w:hAnsi="Cambria Math"/>
+                <w:i/>
+                <w:iCs/>
+              </w:rPr>
+            </m:ctrlPr>
+          </m:sSupPr>
+          <m:e>
+            <m:d>
+              <m:dPr>
+                <m:ctrlPr>
+                  <w:rPr>
+                    <w:rFonts w:ascii="Cambria Math" w:eastAsiaTheme="minorEastAsia" w:hAnsi="Cambria Math"/>
+                    <w:i/>
+                    <w:iCs/>
+                  </w:rPr>
+                </m:ctrlPr>
+              </m:dPr>
+              <m:e>
+                <m:sSub>
+                  <m:sSubPr>
+                    <m:ctrlPr>
+                      <w:rPr>
+                        <w:rFonts w:ascii="Cambria Math" w:eastAsiaTheme="minorEastAsia" w:hAnsi="Cambria Math"/>
+                        <w:i/>
+                        <w:iCs/>
+                      </w:rPr>
+                    </m:ctrlPr>
+                  </m:sSubPr>
+                  <m:e>
+                    <m:r>
+                      <w:rPr>
+                        <w:rFonts w:ascii="Cambria Math" w:eastAsiaTheme="minorEastAsia" w:hAnsi="Cambria Math"/>
+                      </w:rPr>
+                      <m:t>H</m:t>
+                    </m:r>
+                  </m:e>
+                  <m:sub>
+                    <m:r>
+                      <w:rPr>
+                        <w:rFonts w:ascii="Cambria Math" w:eastAsiaTheme="minorEastAsia" w:hAnsi="Cambria Math"/>
+                      </w:rPr>
+                      <m:t>k</m:t>
+                    </m:r>
+                  </m:sub>
+                </m:sSub>
+                <m:sSub>
+                  <m:sSubPr>
+                    <m:ctrlPr>
+                      <w:rPr>
+                        <w:rFonts w:ascii="Cambria Math" w:eastAsiaTheme="minorEastAsia" w:hAnsi="Cambria Math"/>
+                        <w:i/>
+                        <w:iCs/>
+                      </w:rPr>
+                    </m:ctrlPr>
+                  </m:sSubPr>
+                  <m:e>
+                    <m:r>
+                      <w:rPr>
+                        <w:rFonts w:ascii="Cambria Math" w:eastAsiaTheme="minorEastAsia" w:hAnsi="Cambria Math"/>
+                      </w:rPr>
+                      <m:t>P</m:t>
+                    </m:r>
+                  </m:e>
+                  <m:sub>
+                    <m:r>
+                      <w:rPr>
+                        <w:rFonts w:ascii="Cambria Math" w:eastAsiaTheme="minorEastAsia" w:hAnsi="Cambria Math"/>
+                      </w:rPr>
+                      <m:t>k</m:t>
+                    </m:r>
+                  </m:sub>
+                </m:sSub>
+                <m:sSubSup>
+                  <m:sSubSupPr>
+                    <m:ctrlPr>
+                      <w:rPr>
+                        <w:rFonts w:ascii="Cambria Math" w:eastAsiaTheme="minorEastAsia" w:hAnsi="Cambria Math"/>
+                        <w:i/>
+                        <w:iCs/>
+                      </w:rPr>
+                    </m:ctrlPr>
+                  </m:sSubSupPr>
+                  <m:e>
+                    <m:r>
+                      <w:rPr>
+                        <w:rFonts w:ascii="Cambria Math" w:eastAsiaTheme="minorEastAsia" w:hAnsi="Cambria Math"/>
+                      </w:rPr>
+                      <m:t>H</m:t>
+                    </m:r>
+                  </m:e>
+                  <m:sub>
+                    <m:r>
+                      <w:rPr>
+                        <w:rFonts w:ascii="Cambria Math" w:eastAsiaTheme="minorEastAsia" w:hAnsi="Cambria Math"/>
+                      </w:rPr>
+                      <m:t>k</m:t>
+                    </m:r>
+                  </m:sub>
+                  <m:sup>
+                    <m:r>
+                      <w:rPr>
+                        <w:rFonts w:ascii="Cambria Math" w:eastAsiaTheme="minorEastAsia" w:hAnsi="Cambria Math"/>
+                      </w:rPr>
+                      <m:t>T</m:t>
+                    </m:r>
+                  </m:sup>
+                </m:sSubSup>
+                <m:r>
+                  <w:rPr>
+                    <w:rFonts w:ascii="Cambria Math" w:eastAsiaTheme="minorEastAsia" w:hAnsi="Cambria Math"/>
+                  </w:rPr>
+                  <m:t>+</m:t>
+                </m:r>
+                <m:sSub>
+                  <m:sSubPr>
+                    <m:ctrlPr>
+                      <w:rPr>
+                        <w:rFonts w:ascii="Cambria Math" w:eastAsiaTheme="minorEastAsia" w:hAnsi="Cambria Math"/>
+                        <w:i/>
+                        <w:iCs/>
+                      </w:rPr>
+                    </m:ctrlPr>
+                  </m:sSubPr>
+                  <m:e>
+                    <m:r>
+                      <w:rPr>
+                        <w:rFonts w:ascii="Cambria Math" w:eastAsiaTheme="minorEastAsia" w:hAnsi="Cambria Math"/>
+                      </w:rPr>
+                      <m:t>W</m:t>
+                    </m:r>
+                  </m:e>
+                  <m:sub>
+                    <m:r>
+                      <w:rPr>
+                        <w:rFonts w:ascii="Cambria Math" w:eastAsiaTheme="minorEastAsia" w:hAnsi="Cambria Math"/>
+                      </w:rPr>
+                      <m:t>k</m:t>
+                    </m:r>
+                  </m:sub>
+                </m:sSub>
+              </m:e>
+            </m:d>
+          </m:e>
+          <m:sup>
+            <m:r>
+              <w:rPr>
+                <w:rFonts w:ascii="Cambria Math" w:eastAsiaTheme="minorEastAsia" w:hAnsi="Cambria Math"/>
+              </w:rPr>
+              <m:t>-1</m:t>
+            </m:r>
+          </m:sup>
+        </m:sSup>
+      </m:oMath>
+    </w:p>
+    <w:p>
+      <w:pPr>
+        <w:rPr>
+          <w:rFonts w:eastAsiaTheme="minorEastAsia"/>
+          <w:iCs/>
+        </w:rPr>
+      </w:pPr>
+      <w:r>
+        <w:rPr>
+          <w:rFonts w:eastAsiaTheme="minorEastAsia"/>
+          <w:iCs/>
+        </w:rPr>
+        <w:t>Covariance matrix</w:t>
+      </w:r>
+      <w:r>
+        <w:rPr>
+          <w:rFonts w:eastAsiaTheme="minorEastAsia"/>
+          <w:iCs/>
+        </w:rPr>
+        <w:t xml:space="preserve"> is calculated from</w:t>
+      </w:r>
+      <w:r>
+        <w:rPr>
+          <w:rFonts w:eastAsiaTheme="minorEastAsia"/>
+          <w:iCs/>
+        </w:rPr>
+        <w:t xml:space="preserve"> the discrete estimation Riccati equation</w:t>
+      </w:r>
+      <w:r>
+        <w:rPr>
+          <w:rFonts w:eastAsiaTheme="minorEastAsia"/>
+          <w:iCs/>
+        </w:rPr>
+        <w:t>:</w:t>
+      </w:r>
+    </w:p>
+    <w:p>
+      <w:pPr>
+        <w:jc w:val="center"/>
+        <w:rPr>
+          <w:rFonts w:eastAsiaTheme="minorEastAsia"/>
+          <w:iCs/>
+        </w:rPr>
+      </w:pPr>
+      <m:oMathPara>
+        <m:oMath>
+          <m:sSub>
+            <m:sSubPr>
+              <m:ctrlPr>
+                <w:rPr>
+                  <w:rFonts w:ascii="Cambria Math" w:eastAsiaTheme="minorEastAsia" w:hAnsi="Cambria Math"/>
+                  <w:i/>
+                  <w:iCs/>
+                </w:rPr>
+              </m:ctrlPr>
+            </m:sSubPr>
+            <m:e>
+              <m:r>
+                <w:rPr>
+                  <w:rFonts w:ascii="Cambria Math" w:eastAsiaTheme="minorEastAsia" w:hAnsi="Cambria Math"/>
+                </w:rPr>
+                <m:t>P</m:t>
+              </m:r>
+            </m:e>
+            <m:sub>
+              <m:r>
+                <w:rPr>
+                  <w:rFonts w:ascii="Cambria Math" w:eastAsiaTheme="minorEastAsia" w:hAnsi="Cambria Math"/>
+                </w:rPr>
+                <m:t>k+1</m:t>
+              </m:r>
+            </m:sub>
+          </m:sSub>
+          <m:r>
+            <w:rPr>
+              <w:rFonts w:ascii="Cambria Math" w:eastAsiaTheme="minorEastAsia" w:hAnsi="Cambria Math"/>
+            </w:rPr>
+            <m:t>=</m:t>
+          </m:r>
+          <m:sSub>
+            <m:sSubPr>
+              <m:ctrlPr>
+                <w:rPr>
+                  <w:rFonts w:ascii="Cambria Math" w:eastAsiaTheme="minorEastAsia" w:hAnsi="Cambria Math"/>
+                  <w:i/>
+                  <w:iCs/>
+                </w:rPr>
+              </m:ctrlPr>
+            </m:sSubPr>
+            <m:e>
+              <m:r>
+                <w:rPr>
+                  <w:rFonts w:ascii="Cambria Math" w:eastAsiaTheme="minorEastAsia" w:hAnsi="Cambria Math"/>
+                </w:rPr>
+                <m:t>A</m:t>
+              </m:r>
+            </m:e>
+            <m:sub>
+              <m:r>
+                <w:rPr>
+                  <w:rFonts w:ascii="Cambria Math" w:eastAsiaTheme="minorEastAsia" w:hAnsi="Cambria Math"/>
+                </w:rPr>
+                <m:t>k</m:t>
+              </m:r>
+            </m:sub>
+          </m:sSub>
+          <m:d>
+            <m:dPr>
+              <m:ctrlPr>
+                <w:rPr>
+                  <w:rFonts w:ascii="Cambria Math" w:eastAsiaTheme="minorEastAsia" w:hAnsi="Cambria Math"/>
+                  <w:i/>
+                  <w:iCs/>
+                </w:rPr>
+              </m:ctrlPr>
+            </m:dPr>
+            <m:e>
+              <m:sSub>
+                <m:sSubPr>
+                  <m:ctrlPr>
+                    <w:rPr>
+                      <w:rFonts w:ascii="Cambria Math" w:eastAsiaTheme="minorEastAsia" w:hAnsi="Cambria Math"/>
+                      <w:i/>
+                      <w:iCs/>
+                    </w:rPr>
+                  </m:ctrlPr>
+                </m:sSubPr>
+                <m:e>
+                  <m:r>
+                    <w:rPr>
+                      <w:rFonts w:ascii="Cambria Math" w:eastAsiaTheme="minorEastAsia" w:hAnsi="Cambria Math"/>
+                    </w:rPr>
+                    <m:t>P</m:t>
+                  </m:r>
+                </m:e>
+                <m:sub>
+                  <m:r>
+                    <w:rPr>
+                      <w:rFonts w:ascii="Cambria Math" w:eastAsiaTheme="minorEastAsia" w:hAnsi="Cambria Math"/>
+                    </w:rPr>
+                    <m:t>k</m:t>
+                  </m:r>
+                </m:sub>
+              </m:sSub>
+              <m:r>
+                <w:rPr>
+                  <w:rFonts w:ascii="Cambria Math" w:eastAsiaTheme="minorEastAsia" w:hAnsi="Cambria Math"/>
+                </w:rPr>
+                <m:t>-</m:t>
+              </m:r>
+              <m:sSub>
+                <m:sSubPr>
+                  <m:ctrlPr>
+                    <w:rPr>
+                      <w:rFonts w:ascii="Cambria Math" w:eastAsiaTheme="minorEastAsia" w:hAnsi="Cambria Math"/>
+                      <w:i/>
+                      <w:iCs/>
+                    </w:rPr>
+                  </m:ctrlPr>
+                </m:sSubPr>
+                <m:e>
+                  <m:r>
+                    <w:rPr>
+                      <w:rFonts w:ascii="Cambria Math" w:eastAsiaTheme="minorEastAsia" w:hAnsi="Cambria Math"/>
+                    </w:rPr>
+                    <m:t>P</m:t>
+                  </m:r>
+                </m:e>
+                <m:sub>
+                  <m:r>
+                    <w:rPr>
+                      <w:rFonts w:ascii="Cambria Math" w:eastAsiaTheme="minorEastAsia" w:hAnsi="Cambria Math"/>
+                    </w:rPr>
+                    <m:t>k</m:t>
+                  </m:r>
+                </m:sub>
+              </m:sSub>
+              <m:sSubSup>
+                <m:sSubSupPr>
+                  <m:ctrlPr>
+                    <w:rPr>
+                      <w:rFonts w:ascii="Cambria Math" w:eastAsiaTheme="minorEastAsia" w:hAnsi="Cambria Math"/>
+                      <w:i/>
+                      <w:iCs/>
+                    </w:rPr>
+                  </m:ctrlPr>
+                </m:sSubSupPr>
+                <m:e>
+                  <m:r>
+                    <w:rPr>
+                      <w:rFonts w:ascii="Cambria Math" w:eastAsiaTheme="minorEastAsia" w:hAnsi="Cambria Math"/>
+                    </w:rPr>
+                    <m:t>H</m:t>
+                  </m:r>
+                </m:e>
+                <m:sub>
+                  <m:r>
+                    <w:rPr>
+                      <w:rFonts w:ascii="Cambria Math" w:eastAsiaTheme="minorEastAsia" w:hAnsi="Cambria Math"/>
+                    </w:rPr>
+                    <m:t>k</m:t>
+                  </m:r>
+                </m:sub>
+                <m:sup>
+                  <m:r>
+                    <w:rPr>
+                      <w:rFonts w:ascii="Cambria Math" w:eastAsiaTheme="minorEastAsia" w:hAnsi="Cambria Math"/>
+                    </w:rPr>
+                    <m:t>T</m:t>
+                  </m:r>
+                </m:sup>
+              </m:sSubSup>
+              <m:sSup>
+                <m:sSupPr>
+                  <m:ctrlPr>
+                    <w:rPr>
+                      <w:rFonts w:ascii="Cambria Math" w:eastAsiaTheme="minorEastAsia" w:hAnsi="Cambria Math"/>
+                      <w:i/>
+                      <w:iCs/>
+                    </w:rPr>
+                  </m:ctrlPr>
+                </m:sSupPr>
+                <m:e>
+                  <m:d>
+                    <m:dPr>
+                      <m:ctrlPr>
+                        <w:rPr>
+                          <w:rFonts w:ascii="Cambria Math" w:eastAsiaTheme="minorEastAsia" w:hAnsi="Cambria Math"/>
+                          <w:i/>
+                          <w:iCs/>
+                        </w:rPr>
+                      </m:ctrlPr>
+                    </m:dPr>
+                    <m:e>
+                      <m:sSub>
+                        <m:sSubPr>
+                          <m:ctrlPr>
+                            <w:rPr>
+                              <w:rFonts w:ascii="Cambria Math" w:eastAsiaTheme="minorEastAsia" w:hAnsi="Cambria Math"/>
+                              <w:i/>
+                              <w:iCs/>
+                            </w:rPr>
+                          </m:ctrlPr>
+                        </m:sSubPr>
+                        <m:e>
+                          <m:r>
+                            <w:rPr>
+                              <w:rFonts w:ascii="Cambria Math" w:eastAsiaTheme="minorEastAsia" w:hAnsi="Cambria Math"/>
+                            </w:rPr>
+                            <m:t>H</m:t>
+                          </m:r>
+                        </m:e>
+                        <m:sub>
+                          <m:r>
+                            <w:rPr>
+                              <w:rFonts w:ascii="Cambria Math" w:eastAsiaTheme="minorEastAsia" w:hAnsi="Cambria Math"/>
+                            </w:rPr>
+                            <m:t>k</m:t>
+                          </m:r>
+                        </m:sub>
+                      </m:sSub>
+                      <m:sSub>
+                        <m:sSubPr>
+                          <m:ctrlPr>
+                            <w:rPr>
+                              <w:rFonts w:ascii="Cambria Math" w:eastAsiaTheme="minorEastAsia" w:hAnsi="Cambria Math"/>
+                              <w:i/>
+                              <w:iCs/>
+                            </w:rPr>
+                          </m:ctrlPr>
+                        </m:sSubPr>
+                        <m:e>
+                          <m:r>
+                            <w:rPr>
+                              <w:rFonts w:ascii="Cambria Math" w:eastAsiaTheme="minorEastAsia" w:hAnsi="Cambria Math"/>
+                            </w:rPr>
+                            <m:t>P</m:t>
+                          </m:r>
+                        </m:e>
+                        <m:sub>
+                          <m:r>
+                            <w:rPr>
+                              <w:rFonts w:ascii="Cambria Math" w:eastAsiaTheme="minorEastAsia" w:hAnsi="Cambria Math"/>
+                            </w:rPr>
+                            <m:t>k</m:t>
+                          </m:r>
+                        </m:sub>
+                      </m:sSub>
+                      <m:sSubSup>
+                        <m:sSubSupPr>
+                          <m:ctrlPr>
+                            <w:rPr>
+                              <w:rFonts w:ascii="Cambria Math" w:eastAsiaTheme="minorEastAsia" w:hAnsi="Cambria Math"/>
+                              <w:i/>
+                              <w:iCs/>
+                            </w:rPr>
+                          </m:ctrlPr>
+                        </m:sSubSupPr>
+                        <m:e>
+                          <m:r>
+                            <w:rPr>
+                              <w:rFonts w:ascii="Cambria Math" w:eastAsiaTheme="minorEastAsia" w:hAnsi="Cambria Math"/>
+                            </w:rPr>
+                            <m:t>H</m:t>
+                          </m:r>
+                        </m:e>
+                        <m:sub>
+                          <m:r>
+                            <w:rPr>
+                              <w:rFonts w:ascii="Cambria Math" w:eastAsiaTheme="minorEastAsia" w:hAnsi="Cambria Math"/>
+                            </w:rPr>
+                            <m:t>k</m:t>
+                          </m:r>
+                        </m:sub>
+                        <m:sup>
+                          <m:r>
+                            <w:rPr>
+                              <w:rFonts w:ascii="Cambria Math" w:eastAsiaTheme="minorEastAsia" w:hAnsi="Cambria Math"/>
+                            </w:rPr>
+                            <m:t>T</m:t>
+                          </m:r>
+                        </m:sup>
+                      </m:sSubSup>
+                      <m:r>
+                        <w:rPr>
+                          <w:rFonts w:ascii="Cambria Math" w:eastAsiaTheme="minorEastAsia" w:hAnsi="Cambria Math"/>
+                        </w:rPr>
+                        <m:t>+</m:t>
+                      </m:r>
+                      <m:sSub>
+                        <m:sSubPr>
+                          <m:ctrlPr>
+                            <w:rPr>
+                              <w:rFonts w:ascii="Cambria Math" w:eastAsiaTheme="minorEastAsia" w:hAnsi="Cambria Math"/>
+                              <w:i/>
+                              <w:iCs/>
+                            </w:rPr>
+                          </m:ctrlPr>
+                        </m:sSubPr>
+                        <m:e>
+                          <m:r>
+                            <w:rPr>
+                              <w:rFonts w:ascii="Cambria Math" w:eastAsiaTheme="minorEastAsia" w:hAnsi="Cambria Math"/>
+                            </w:rPr>
+                            <m:t>W</m:t>
+                          </m:r>
+                        </m:e>
+                        <m:sub>
+                          <m:r>
+                            <w:rPr>
+                              <w:rFonts w:ascii="Cambria Math" w:eastAsiaTheme="minorEastAsia" w:hAnsi="Cambria Math"/>
+                            </w:rPr>
+                            <m:t>k</m:t>
+                          </m:r>
+                        </m:sub>
+                      </m:sSub>
+                    </m:e>
+                  </m:d>
+                </m:e>
+                <m:sup>
+                  <m:r>
+                    <w:rPr>
+                      <w:rFonts w:ascii="Cambria Math" w:eastAsiaTheme="minorEastAsia" w:hAnsi="Cambria Math"/>
+                    </w:rPr>
+                    <m:t>-1</m:t>
+                  </m:r>
+                </m:sup>
+              </m:sSup>
+              <m:sSub>
+                <m:sSubPr>
+                  <m:ctrlPr>
+                    <w:rPr>
+                      <w:rFonts w:ascii="Cambria Math" w:hAnsi="Cambria Math"/>
+                      <w:i/>
+                      <w:iCs/>
+                    </w:rPr>
+                  </m:ctrlPr>
+                </m:sSubPr>
+                <m:e>
+                  <m:r>
+                    <w:rPr>
+                      <w:rFonts w:ascii="Cambria Math" w:eastAsiaTheme="minorEastAsia" w:hAnsi="Cambria Math"/>
+                    </w:rPr>
+                    <m:t>H</m:t>
+                  </m:r>
+                </m:e>
+                <m:sub>
+                  <m:r>
+                    <w:rPr>
+                      <w:rFonts w:ascii="Cambria Math" w:eastAsiaTheme="minorEastAsia" w:hAnsi="Cambria Math"/>
+                    </w:rPr>
+                    <m:t>k</m:t>
+                  </m:r>
+                </m:sub>
+              </m:sSub>
+              <m:sSub>
+                <m:sSubPr>
+                  <m:ctrlPr>
+                    <w:rPr>
+                      <w:rFonts w:ascii="Cambria Math" w:eastAsiaTheme="minorEastAsia" w:hAnsi="Cambria Math"/>
+                      <w:i/>
+                      <w:iCs/>
+                    </w:rPr>
+                  </m:ctrlPr>
+                </m:sSubPr>
+                <m:e>
+                  <m:r>
+                    <w:rPr>
+                      <w:rFonts w:ascii="Cambria Math" w:eastAsiaTheme="minorEastAsia" w:hAnsi="Cambria Math"/>
+                    </w:rPr>
+                    <m:t>P</m:t>
+                  </m:r>
+                </m:e>
+                <m:sub>
+                  <m:r>
+                    <w:rPr>
+                      <w:rFonts w:ascii="Cambria Math" w:eastAsiaTheme="minorEastAsia" w:hAnsi="Cambria Math"/>
+                    </w:rPr>
+                    <m:t>k</m:t>
+                  </m:r>
+                </m:sub>
+              </m:sSub>
+            </m:e>
+          </m:d>
+          <m:sSubSup>
+            <m:sSubSupPr>
+              <m:ctrlPr>
+                <w:rPr>
+                  <w:rFonts w:ascii="Cambria Math" w:eastAsiaTheme="minorEastAsia" w:hAnsi="Cambria Math"/>
+                  <w:i/>
+                  <w:iCs/>
+                </w:rPr>
+              </m:ctrlPr>
+            </m:sSubSupPr>
+            <m:e>
+              <m:r>
+                <w:rPr>
+                  <w:rFonts w:ascii="Cambria Math" w:eastAsiaTheme="minorEastAsia" w:hAnsi="Cambria Math"/>
+                </w:rPr>
+                <m:t>A</m:t>
+              </m:r>
+            </m:e>
+            <m:sub>
+              <m:r>
+                <w:rPr>
+                  <w:rFonts w:ascii="Cambria Math" w:eastAsiaTheme="minorEastAsia" w:hAnsi="Cambria Math"/>
+                </w:rPr>
+                <m:t>k</m:t>
+              </m:r>
+            </m:sub>
+            <m:sup>
+              <m:r>
+                <w:rPr>
+                  <w:rFonts w:ascii="Cambria Math" w:eastAsiaTheme="minorEastAsia" w:hAnsi="Cambria Math"/>
+                </w:rPr>
+                <m:t>T</m:t>
+              </m:r>
+            </m:sup>
+          </m:sSubSup>
+          <m:r>
+            <w:rPr>
+              <w:rFonts w:ascii="Cambria Math" w:eastAsiaTheme="minorEastAsia" w:hAnsi="Cambria Math"/>
+            </w:rPr>
+            <m:t>+</m:t>
+          </m:r>
+          <m:sSub>
+            <m:sSubPr>
+              <m:ctrlPr>
+                <w:rPr>
+                  <w:rFonts w:ascii="Cambria Math" w:eastAsiaTheme="minorEastAsia" w:hAnsi="Cambria Math"/>
+                  <w:i/>
+                  <w:iCs/>
+                </w:rPr>
+              </m:ctrlPr>
+            </m:sSubPr>
+            <m:e>
+              <m:r>
+                <w:rPr>
+                  <w:rFonts w:ascii="Cambria Math" w:eastAsiaTheme="minorEastAsia" w:hAnsi="Cambria Math"/>
+                </w:rPr>
+                <m:t>V</m:t>
+              </m:r>
+            </m:e>
+            <m:sub>
+              <m:r>
+                <w:rPr>
+                  <w:rFonts w:ascii="Cambria Math" w:eastAsiaTheme="minorEastAsia" w:hAnsi="Cambria Math"/>
+                </w:rPr>
+                <m:t>k</m:t>
+              </m:r>
+            </m:sub>
+          </m:sSub>
+          <m:r>
+            <w:rPr>
+              <w:rFonts w:ascii="Cambria Math" w:eastAsiaTheme="minorEastAsia" w:hAnsi="Cambria Math"/>
+            </w:rPr>
+            <m:t xml:space="preserve">, </m:t>
+          </m:r>
+          <m:sSub>
+            <m:sSubPr>
+              <m:ctrlPr>
+                <w:rPr>
+                  <w:rFonts w:ascii="Cambria Math" w:eastAsiaTheme="minorEastAsia" w:hAnsi="Cambria Math"/>
+                  <w:i/>
+                  <w:iCs/>
+                </w:rPr>
+              </m:ctrlPr>
+            </m:sSubPr>
+            <m:e>
+              <m:r>
+                <w:rPr>
+                  <w:rFonts w:ascii="Cambria Math" w:eastAsiaTheme="minorEastAsia" w:hAnsi="Cambria Math"/>
+                </w:rPr>
+                <m:t>P</m:t>
+              </m:r>
+            </m:e>
+            <m:sub>
+              <m:r>
+                <w:rPr>
+                  <w:rFonts w:ascii="Cambria Math" w:eastAsiaTheme="minorEastAsia" w:hAnsi="Cambria Math"/>
+                </w:rPr>
+                <m:t>0</m:t>
+              </m:r>
+            </m:sub>
+          </m:sSub>
+          <m:r>
+            <w:rPr>
+              <w:rFonts w:ascii="Cambria Math" w:eastAsiaTheme="minorEastAsia" w:hAnsi="Cambria Math"/>
+            </w:rPr>
+            <m:t>=</m:t>
+          </m:r>
+          <m:d>
+            <m:dPr>
+              <m:begChr m:val="["/>
+              <m:endChr m:val="]"/>
+              <m:ctrlPr>
+                <w:rPr>
+                  <w:rFonts w:ascii="Cambria Math" w:eastAsiaTheme="minorEastAsia" w:hAnsi="Cambria Math"/>
+                  <w:i/>
+                  <w:iCs/>
+                </w:rPr>
+              </m:ctrlPr>
+            </m:dPr>
+            <m:e>
+              <m:m>
+                <m:mPr>
+                  <m:mcs>
+                    <m:mc>
+                      <m:mcPr>
+                        <m:count m:val="3"/>
+                        <m:mcJc m:val="center"/>
+                      </m:mcPr>
+                    </m:mc>
+                  </m:mcs>
+                  <m:ctrlPr>
+                    <w:rPr>
+                      <w:rFonts w:ascii="Cambria Math" w:eastAsiaTheme="minorEastAsia" w:hAnsi="Cambria Math"/>
+                      <w:i/>
+                      <w:iCs/>
+                    </w:rPr>
+                  </m:ctrlPr>
+                </m:mPr>
+                <m:mr>
+                  <m:e>
+                    <m:r>
+                      <w:rPr>
+                        <w:rFonts w:ascii="Cambria Math" w:eastAsiaTheme="minorEastAsia" w:hAnsi="Cambria Math"/>
+                      </w:rPr>
+                      <m:t>0</m:t>
+                    </m:r>
+                  </m:e>
+                  <m:e>
+                    <m:r>
+                      <w:rPr>
+                        <w:rFonts w:ascii="Cambria Math" w:eastAsiaTheme="minorEastAsia" w:hAnsi="Cambria Math"/>
+                      </w:rPr>
+                      <m:t>0</m:t>
+                    </m:r>
+                  </m:e>
+                  <m:e>
+                    <m:r>
+                      <w:rPr>
+                        <w:rFonts w:ascii="Cambria Math" w:eastAsiaTheme="minorEastAsia" w:hAnsi="Cambria Math"/>
+                      </w:rPr>
+                      <m:t>0</m:t>
+                    </m:r>
+                    <m:ctrlPr>
+                      <w:rPr>
+                        <w:rFonts w:ascii="Cambria Math" w:eastAsia="Cambria Math" w:hAnsi="Cambria Math" w:cs="Cambria Math"/>
+                        <w:i/>
+                        <w:iCs/>
+                      </w:rPr>
+                    </m:ctrlPr>
+                  </m:e>
+                </m:mr>
+                <m:mr>
+                  <m:e>
+                    <m:r>
+                      <w:rPr>
+                        <w:rFonts w:ascii="Cambria Math" w:eastAsia="Cambria Math" w:hAnsi="Cambria Math" w:cs="Cambria Math"/>
+                      </w:rPr>
+                      <m:t>0</m:t>
+                    </m:r>
+                  </m:e>
+                  <m:e>
+                    <m:sSub>
+                      <m:sSubPr>
+                        <m:ctrlPr>
+                          <w:rPr>
+                            <w:rFonts w:ascii="Cambria Math" w:eastAsiaTheme="minorEastAsia" w:hAnsi="Cambria Math"/>
+                            <w:i/>
+                            <w:iCs/>
+                          </w:rPr>
+                        </m:ctrlPr>
+                      </m:sSubPr>
+                      <m:e>
+                        <m:r>
+                          <w:rPr>
+                            <w:rFonts w:ascii="Cambria Math" w:eastAsiaTheme="minorEastAsia" w:hAnsi="Cambria Math"/>
+                          </w:rPr>
+                          <m:t>P</m:t>
+                        </m:r>
+                      </m:e>
+                      <m:sub>
+                        <m:r>
+                          <w:rPr>
+                            <w:rFonts w:ascii="Cambria Math" w:eastAsiaTheme="minorEastAsia" w:hAnsi="Cambria Math"/>
+                          </w:rPr>
+                          <m:t>22</m:t>
+                        </m:r>
+                      </m:sub>
+                    </m:sSub>
+                    <m:r>
+                      <w:rPr>
+                        <w:rFonts w:ascii="Cambria Math" w:eastAsiaTheme="minorEastAsia" w:hAnsi="Cambria Math"/>
+                      </w:rPr>
+                      <m:t>(0)</m:t>
+                    </m:r>
+                    <m:ctrlPr>
+                      <w:rPr>
+                        <w:rFonts w:ascii="Cambria Math" w:eastAsia="Cambria Math" w:hAnsi="Cambria Math" w:cs="Cambria Math"/>
+                        <w:i/>
+                        <w:iCs/>
+                      </w:rPr>
+                    </m:ctrlPr>
+                  </m:e>
+                  <m:e>
+                    <m:r>
+                      <w:rPr>
+                        <w:rFonts w:ascii="Cambria Math" w:eastAsia="Cambria Math" w:hAnsi="Cambria Math" w:cs="Cambria Math"/>
+                      </w:rPr>
+                      <m:t>0</m:t>
+                    </m:r>
+                    <m:ctrlPr>
+                      <w:rPr>
+                        <w:rFonts w:ascii="Cambria Math" w:eastAsia="Cambria Math" w:hAnsi="Cambria Math" w:cs="Cambria Math"/>
+                        <w:i/>
+                        <w:iCs/>
+                      </w:rPr>
+                    </m:ctrlPr>
+                  </m:e>
+                </m:mr>
+                <m:mr>
+                  <m:e>
+                    <m:r>
+                      <w:rPr>
+                        <w:rFonts w:ascii="Cambria Math" w:eastAsia="Cambria Math" w:hAnsi="Cambria Math" w:cs="Cambria Math"/>
+                      </w:rPr>
+                      <m:t>0</m:t>
+                    </m:r>
+                    <m:ctrlPr>
+                      <w:rPr>
+                        <w:rFonts w:ascii="Cambria Math" w:eastAsia="Cambria Math" w:hAnsi="Cambria Math" w:cs="Cambria Math"/>
+                        <w:i/>
+                        <w:iCs/>
+                      </w:rPr>
+                    </m:ctrlPr>
+                  </m:e>
+                  <m:e>
+                    <m:r>
+                      <w:rPr>
+                        <w:rFonts w:ascii="Cambria Math" w:eastAsia="Cambria Math" w:hAnsi="Cambria Math" w:cs="Cambria Math"/>
+                      </w:rPr>
+                      <m:t>0</m:t>
+                    </m:r>
+                    <m:ctrlPr>
+                      <w:rPr>
+                        <w:rFonts w:ascii="Cambria Math" w:eastAsia="Cambria Math" w:hAnsi="Cambria Math" w:cs="Cambria Math"/>
+                        <w:i/>
+                        <w:iCs/>
+                      </w:rPr>
+                    </m:ctrlPr>
+                  </m:e>
+                  <m:e>
+                    <m:sSub>
+                      <m:sSubPr>
+                        <m:ctrlPr>
+                          <w:rPr>
+                            <w:rFonts w:ascii="Cambria Math" w:eastAsia="Cambria Math" w:hAnsi="Cambria Math" w:cs="Cambria Math"/>
+                            <w:i/>
+                            <w:iCs/>
+                          </w:rPr>
+                        </m:ctrlPr>
+                      </m:sSubPr>
+                      <m:e>
+                        <m:r>
+                          <w:rPr>
+                            <w:rFonts w:ascii="Cambria Math" w:eastAsia="Cambria Math" w:hAnsi="Cambria Math" w:cs="Cambria Math"/>
+                          </w:rPr>
+                          <m:t>P</m:t>
+                        </m:r>
+                      </m:e>
+                      <m:sub>
+                        <m:r>
+                          <w:rPr>
+                            <w:rFonts w:ascii="Cambria Math" w:eastAsia="Cambria Math" w:hAnsi="Cambria Math" w:cs="Cambria Math"/>
+                          </w:rPr>
+                          <m:t>33</m:t>
+                        </m:r>
+                      </m:sub>
+                    </m:sSub>
+                    <m:d>
+                      <m:dPr>
+                        <m:ctrlPr>
+                          <w:rPr>
+                            <w:rFonts w:ascii="Cambria Math" w:eastAsia="Cambria Math" w:hAnsi="Cambria Math" w:cs="Cambria Math"/>
+                            <w:i/>
+                            <w:iCs/>
+                          </w:rPr>
+                        </m:ctrlPr>
+                      </m:dPr>
+                      <m:e>
+                        <m:r>
+                          <w:rPr>
+                            <w:rFonts w:ascii="Cambria Math" w:eastAsia="Cambria Math" w:hAnsi="Cambria Math" w:cs="Cambria Math"/>
+                          </w:rPr>
+                          <m:t>0</m:t>
+                        </m:r>
+                      </m:e>
+                    </m:d>
+                  </m:e>
+                </m:mr>
+              </m:m>
+            </m:e>
+          </m:d>
+        </m:oMath>
+      </m:oMathPara>
+    </w:p>
+    <w:p>
+      <w:pPr>
+        <w:rPr>
+          <w:rFonts w:eastAsiaTheme="minorEastAsia"/>
+          <w:iCs/>
+        </w:rPr>
+      </w:pPr>
+      <w:r>
+        <w:rPr>
+          <w:rFonts w:eastAsiaTheme="minorEastAsia"/>
+          <w:iCs/>
+        </w:rPr>
+        <w:t xml:space="preserve">Feedback gain: </w:t>
+      </w:r>
+      <m:oMath>
+        <m:sSub>
+          <m:sSubPr>
+            <m:ctrlPr>
+              <w:rPr>
+                <w:rFonts w:ascii="Cambria Math" w:eastAsiaTheme="minorEastAsia" w:hAnsi="Cambria Math"/>
+                <w:i/>
+                <w:iCs/>
+              </w:rPr>
+            </m:ctrlPr>
+          </m:sSubPr>
+          <m:e>
+            <m:r>
+              <w:rPr>
+                <w:rFonts w:ascii="Cambria Math" w:eastAsiaTheme="minorEastAsia" w:hAnsi="Cambria Math"/>
+              </w:rPr>
+              <m:t>K</m:t>
+            </m:r>
+          </m:e>
+          <m:sub>
+            <m:r>
+              <w:rPr>
+                <w:rFonts w:ascii="Cambria Math" w:eastAsiaTheme="minorEastAsia" w:hAnsi="Cambria Math"/>
+              </w:rPr>
+              <m:t>k</m:t>
+            </m:r>
+          </m:sub>
+        </m:sSub>
+        <m:r>
+          <w:rPr>
+            <w:rFonts w:ascii="Cambria Math" w:eastAsiaTheme="minorEastAsia" w:hAnsi="Cambria Math"/>
+          </w:rPr>
+          <m:t>=</m:t>
+        </m:r>
+        <m:sSup>
+          <m:sSupPr>
+            <m:ctrlPr>
+              <w:rPr>
+                <w:rFonts w:ascii="Cambria Math" w:eastAsiaTheme="minorEastAsia" w:hAnsi="Cambria Math"/>
+                <w:i/>
+                <w:iCs/>
+              </w:rPr>
+            </m:ctrlPr>
+          </m:sSupPr>
+          <m:e>
+            <m:d>
+              <m:dPr>
+                <m:ctrlPr>
+                  <w:rPr>
+                    <w:rFonts w:ascii="Cambria Math" w:eastAsiaTheme="minorEastAsia" w:hAnsi="Cambria Math"/>
+                    <w:i/>
+                    <w:iCs/>
+                  </w:rPr>
+                </m:ctrlPr>
+              </m:dPr>
+              <m:e>
+                <m:sSubSup>
+                  <m:sSubSupPr>
+                    <m:ctrlPr>
+                      <w:rPr>
+                        <w:rFonts w:ascii="Cambria Math" w:eastAsiaTheme="minorEastAsia" w:hAnsi="Cambria Math"/>
+                        <w:i/>
+                        <w:iCs/>
+                      </w:rPr>
+                    </m:ctrlPr>
+                  </m:sSubSupPr>
+                  <m:e>
+                    <m:r>
+                      <w:rPr>
+                        <w:rFonts w:ascii="Cambria Math" w:eastAsiaTheme="minorEastAsia" w:hAnsi="Cambria Math"/>
+                      </w:rPr>
+                      <m:t>B</m:t>
+                    </m:r>
+                  </m:e>
+                  <m:sub>
+                    <m:r>
+                      <w:rPr>
+                        <w:rFonts w:ascii="Cambria Math" w:eastAsiaTheme="minorEastAsia" w:hAnsi="Cambria Math"/>
+                      </w:rPr>
+                      <m:t>k</m:t>
+                    </m:r>
+                  </m:sub>
+                  <m:sup>
+                    <m:r>
+                      <w:rPr>
+                        <w:rFonts w:ascii="Cambria Math" w:eastAsiaTheme="minorEastAsia" w:hAnsi="Cambria Math"/>
+                      </w:rPr>
+                      <m:t>T</m:t>
+                    </m:r>
+                  </m:sup>
+                </m:sSubSup>
+                <m:sSub>
+                  <m:sSubPr>
+                    <m:ctrlPr>
+                      <w:rPr>
+                        <w:rFonts w:ascii="Cambria Math" w:eastAsiaTheme="minorEastAsia" w:hAnsi="Cambria Math"/>
+                        <w:i/>
+                        <w:iCs/>
+                      </w:rPr>
+                    </m:ctrlPr>
+                  </m:sSubPr>
+                  <m:e>
+                    <m:r>
+                      <w:rPr>
+                        <w:rFonts w:ascii="Cambria Math" w:eastAsiaTheme="minorEastAsia" w:hAnsi="Cambria Math"/>
+                      </w:rPr>
+                      <m:t>S</m:t>
+                    </m:r>
+                  </m:e>
+                  <m:sub>
+                    <m:r>
+                      <w:rPr>
+                        <w:rFonts w:ascii="Cambria Math" w:eastAsiaTheme="minorEastAsia" w:hAnsi="Cambria Math"/>
+                      </w:rPr>
+                      <m:t>k+1</m:t>
+                    </m:r>
+                  </m:sub>
+                </m:sSub>
+                <m:sSub>
+                  <m:sSubPr>
+                    <m:ctrlPr>
+                      <w:rPr>
+                        <w:rFonts w:ascii="Cambria Math" w:eastAsiaTheme="minorEastAsia" w:hAnsi="Cambria Math"/>
+                        <w:i/>
+                        <w:iCs/>
+                      </w:rPr>
+                    </m:ctrlPr>
+                  </m:sSubPr>
+                  <m:e>
+                    <m:r>
+                      <w:rPr>
+                        <w:rFonts w:ascii="Cambria Math" w:eastAsiaTheme="minorEastAsia" w:hAnsi="Cambria Math"/>
+                      </w:rPr>
+                      <m:t>B</m:t>
+                    </m:r>
+                  </m:e>
+                  <m:sub>
+                    <m:r>
+                      <w:rPr>
+                        <w:rFonts w:ascii="Cambria Math" w:eastAsiaTheme="minorEastAsia" w:hAnsi="Cambria Math"/>
+                      </w:rPr>
+                      <m:t>k</m:t>
+                    </m:r>
+                  </m:sub>
+                </m:sSub>
+                <m:r>
+                  <w:rPr>
+                    <w:rFonts w:ascii="Cambria Math" w:eastAsiaTheme="minorEastAsia" w:hAnsi="Cambria Math"/>
+                  </w:rPr>
+                  <m:t>+</m:t>
+                </m:r>
+                <m:sSub>
+                  <m:sSubPr>
+                    <m:ctrlPr>
+                      <w:rPr>
+                        <w:rFonts w:ascii="Cambria Math" w:eastAsiaTheme="minorEastAsia" w:hAnsi="Cambria Math"/>
+                        <w:i/>
+                        <w:iCs/>
+                      </w:rPr>
+                    </m:ctrlPr>
+                  </m:sSubPr>
+                  <m:e>
+                    <m:r>
+                      <w:rPr>
+                        <w:rFonts w:ascii="Cambria Math" w:eastAsiaTheme="minorEastAsia" w:hAnsi="Cambria Math"/>
+                      </w:rPr>
+                      <m:t>R</m:t>
+                    </m:r>
+                  </m:e>
+                  <m:sub>
+                    <m:r>
+                      <w:rPr>
+                        <w:rFonts w:ascii="Cambria Math" w:eastAsiaTheme="minorEastAsia" w:hAnsi="Cambria Math"/>
+                      </w:rPr>
+                      <m:t>k</m:t>
+                    </m:r>
+                  </m:sub>
+                </m:sSub>
+              </m:e>
+            </m:d>
+          </m:e>
+          <m:sup>
+            <m:r>
+              <w:rPr>
+                <w:rFonts w:ascii="Cambria Math" w:eastAsiaTheme="minorEastAsia" w:hAnsi="Cambria Math"/>
+              </w:rPr>
+              <m:t>-1</m:t>
+            </m:r>
+          </m:sup>
+        </m:sSup>
+        <m:sSubSup>
+          <m:sSubSupPr>
+            <m:ctrlPr>
+              <w:rPr>
+                <w:rFonts w:ascii="Cambria Math" w:eastAsiaTheme="minorEastAsia" w:hAnsi="Cambria Math"/>
+                <w:i/>
+                <w:iCs/>
+              </w:rPr>
+            </m:ctrlPr>
+          </m:sSubSupPr>
+          <m:e>
+            <m:r>
+              <w:rPr>
+                <w:rFonts w:ascii="Cambria Math" w:eastAsiaTheme="minorEastAsia" w:hAnsi="Cambria Math"/>
+              </w:rPr>
+              <m:t>B</m:t>
+            </m:r>
+          </m:e>
+          <m:sub>
+            <m:r>
+              <w:rPr>
+                <w:rFonts w:ascii="Cambria Math" w:eastAsiaTheme="minorEastAsia" w:hAnsi="Cambria Math"/>
+              </w:rPr>
+              <m:t>k</m:t>
+            </m:r>
+          </m:sub>
+          <m:sup>
+            <m:r>
+              <w:rPr>
+                <w:rFonts w:ascii="Cambria Math" w:eastAsiaTheme="minorEastAsia" w:hAnsi="Cambria Math"/>
+              </w:rPr>
+              <m:t>T</m:t>
+            </m:r>
+          </m:sup>
+        </m:sSubSup>
+        <m:sSub>
+          <m:sSubPr>
+            <m:ctrlPr>
+              <w:rPr>
+                <w:rFonts w:ascii="Cambria Math" w:eastAsiaTheme="minorEastAsia" w:hAnsi="Cambria Math"/>
+                <w:i/>
+                <w:iCs/>
+              </w:rPr>
+            </m:ctrlPr>
+          </m:sSubPr>
+          <m:e>
+            <m:r>
+              <w:rPr>
+                <w:rFonts w:ascii="Cambria Math" w:eastAsiaTheme="minorEastAsia" w:hAnsi="Cambria Math"/>
+              </w:rPr>
+              <m:t>S</m:t>
+            </m:r>
+          </m:e>
+          <m:sub>
+            <m:r>
+              <w:rPr>
+                <w:rFonts w:ascii="Cambria Math" w:eastAsiaTheme="minorEastAsia" w:hAnsi="Cambria Math"/>
+              </w:rPr>
+              <m:t>k+1</m:t>
+            </m:r>
+          </m:sub>
+        </m:sSub>
+        <m:sSub>
+          <m:sSubPr>
+            <m:ctrlPr>
+              <w:rPr>
+                <w:rFonts w:ascii="Cambria Math" w:eastAsiaTheme="minorEastAsia" w:hAnsi="Cambria Math"/>
+                <w:i/>
+                <w:iCs/>
+              </w:rPr>
+            </m:ctrlPr>
+          </m:sSubPr>
+          <m:e>
+            <m:r>
+              <w:rPr>
+                <w:rFonts w:ascii="Cambria Math" w:eastAsiaTheme="minorEastAsia" w:hAnsi="Cambria Math"/>
+              </w:rPr>
+              <m:t>A</m:t>
+            </m:r>
+          </m:e>
+          <m:sub>
+            <m:r>
+              <w:rPr>
+                <w:rFonts w:ascii="Cambria Math" w:eastAsiaTheme="minorEastAsia" w:hAnsi="Cambria Math"/>
+              </w:rPr>
+              <m:t>k</m:t>
+            </m:r>
+          </m:sub>
+        </m:sSub>
+      </m:oMath>
+    </w:p>
+    <w:p>
+      <w:pPr>
+        <w:rPr>
+          <w:rFonts w:eastAsiaTheme="minorEastAsia"/>
+          <w:iCs/>
+        </w:rPr>
+      </w:pPr>
+      <w:r>
+        <w:rPr>
+          <w:rFonts w:eastAsiaTheme="minorEastAsia"/>
+          <w:iCs/>
+        </w:rPr>
+        <w:t xml:space="preserve">Where </w:t>
+      </w:r>
+      <m:oMath>
+        <m:sSub>
+          <m:sSubPr>
+            <m:ctrlPr>
+              <w:rPr>
+                <w:rFonts w:ascii="Cambria Math" w:eastAsiaTheme="minorEastAsia" w:hAnsi="Cambria Math"/>
+                <w:i/>
+                <w:iCs/>
+              </w:rPr>
+            </m:ctrlPr>
+          </m:sSubPr>
+          <m:e>
+            <m:r>
+              <w:rPr>
+                <w:rFonts w:ascii="Cambria Math" w:eastAsiaTheme="minorEastAsia" w:hAnsi="Cambria Math"/>
+              </w:rPr>
+              <m:t>S</m:t>
+            </m:r>
+          </m:e>
+          <m:sub>
+            <m:r>
+              <w:rPr>
+                <w:rFonts w:ascii="Cambria Math" w:eastAsiaTheme="minorEastAsia" w:hAnsi="Cambria Math"/>
+              </w:rPr>
+              <m:t>k</m:t>
+            </m:r>
+          </m:sub>
+        </m:sSub>
+      </m:oMath>
+      <w:r>
+        <w:rPr>
+          <w:rFonts w:eastAsiaTheme="minorEastAsia"/>
+          <w:iCs/>
+        </w:rPr>
+        <w:t xml:space="preserve"> is calculated from the discrete control Riccati equation:</w:t>
+      </w:r>
+    </w:p>
+    <w:p>
+      <w:pPr>
+        <w:rPr>
+          <w:rFonts w:eastAsiaTheme="minorEastAsia"/>
+          <w:iCs/>
+        </w:rPr>
+      </w:pPr>
+      <m:oMathPara>
+        <m:oMath>
+          <m:sSub>
+            <m:sSubPr>
+              <m:ctrlPr>
+                <w:rPr>
+                  <w:rFonts w:ascii="Cambria Math" w:eastAsiaTheme="minorEastAsia" w:hAnsi="Cambria Math"/>
+                  <w:i/>
+                  <w:iCs/>
+                </w:rPr>
+              </m:ctrlPr>
+            </m:sSubPr>
+            <m:e>
+              <m:r>
+                <w:rPr>
+                  <w:rFonts w:ascii="Cambria Math" w:eastAsiaTheme="minorEastAsia" w:hAnsi="Cambria Math"/>
+                </w:rPr>
+                <m:t>S</m:t>
+              </m:r>
+            </m:e>
+            <m:sub>
+              <m:r>
+                <w:rPr>
+                  <w:rFonts w:ascii="Cambria Math" w:eastAsiaTheme="minorEastAsia" w:hAnsi="Cambria Math"/>
+                </w:rPr>
+                <m:t>k</m:t>
+              </m:r>
+            </m:sub>
+          </m:sSub>
+          <m:r>
+            <w:rPr>
+              <w:rFonts w:ascii="Cambria Math" w:eastAsiaTheme="minorEastAsia" w:hAnsi="Cambria Math"/>
+            </w:rPr>
+            <m:t>=</m:t>
+          </m:r>
+          <m:sSubSup>
+            <m:sSubSupPr>
+              <m:ctrlPr>
+                <w:rPr>
+                  <w:rFonts w:ascii="Cambria Math" w:eastAsiaTheme="minorEastAsia" w:hAnsi="Cambria Math"/>
+                  <w:i/>
+                  <w:iCs/>
+                </w:rPr>
+              </m:ctrlPr>
+            </m:sSubSupPr>
+            <m:e>
+              <m:r>
+                <w:rPr>
+                  <w:rFonts w:ascii="Cambria Math" w:eastAsiaTheme="minorEastAsia" w:hAnsi="Cambria Math"/>
+                </w:rPr>
+                <m:t>A</m:t>
+              </m:r>
+            </m:e>
+            <m:sub>
+              <m:r>
+                <w:rPr>
+                  <w:rFonts w:ascii="Cambria Math" w:eastAsiaTheme="minorEastAsia" w:hAnsi="Cambria Math"/>
+                </w:rPr>
+                <m:t>k</m:t>
+              </m:r>
+            </m:sub>
+            <m:sup>
+              <m:r>
+                <w:rPr>
+                  <w:rFonts w:ascii="Cambria Math" w:eastAsiaTheme="minorEastAsia" w:hAnsi="Cambria Math"/>
+                </w:rPr>
+                <m:t>T</m:t>
+              </m:r>
+            </m:sup>
+          </m:sSubSup>
+          <m:d>
+            <m:dPr>
+              <m:ctrlPr>
+                <w:rPr>
+                  <w:rFonts w:ascii="Cambria Math" w:eastAsiaTheme="minorEastAsia" w:hAnsi="Cambria Math"/>
+                  <w:i/>
+                  <w:iCs/>
+                </w:rPr>
+              </m:ctrlPr>
+            </m:dPr>
+            <m:e>
+              <m:sSub>
+                <m:sSubPr>
+                  <m:ctrlPr>
+                    <w:rPr>
+                      <w:rFonts w:ascii="Cambria Math" w:eastAsiaTheme="minorEastAsia" w:hAnsi="Cambria Math"/>
+                      <w:i/>
+                      <w:iCs/>
+                    </w:rPr>
+                  </m:ctrlPr>
+                </m:sSubPr>
+                <m:e>
+                  <m:r>
+                    <w:rPr>
+                      <w:rFonts w:ascii="Cambria Math" w:eastAsiaTheme="minorEastAsia" w:hAnsi="Cambria Math"/>
+                    </w:rPr>
+                    <m:t>S</m:t>
+                  </m:r>
+                </m:e>
+                <m:sub>
+                  <m:r>
+                    <w:rPr>
+                      <w:rFonts w:ascii="Cambria Math" w:eastAsiaTheme="minorEastAsia" w:hAnsi="Cambria Math"/>
+                    </w:rPr>
+                    <m:t>k</m:t>
+                  </m:r>
+                  <m:r>
+                    <w:rPr>
+                      <w:rFonts w:ascii="Cambria Math" w:eastAsiaTheme="minorEastAsia" w:hAnsi="Cambria Math"/>
+                    </w:rPr>
+                    <m:t>+1</m:t>
+                  </m:r>
+                </m:sub>
+              </m:sSub>
+              <m:r>
+                <w:rPr>
+                  <w:rFonts w:ascii="Cambria Math" w:eastAsiaTheme="minorEastAsia" w:hAnsi="Cambria Math"/>
+                </w:rPr>
+                <m:t>-</m:t>
+              </m:r>
+              <m:sSub>
+                <m:sSubPr>
+                  <m:ctrlPr>
+                    <w:rPr>
+                      <w:rFonts w:ascii="Cambria Math" w:eastAsiaTheme="minorEastAsia" w:hAnsi="Cambria Math"/>
+                      <w:i/>
+                      <w:iCs/>
+                    </w:rPr>
+                  </m:ctrlPr>
+                </m:sSubPr>
+                <m:e>
+                  <m:r>
+                    <w:rPr>
+                      <w:rFonts w:ascii="Cambria Math" w:eastAsiaTheme="minorEastAsia" w:hAnsi="Cambria Math"/>
+                    </w:rPr>
+                    <m:t>S</m:t>
+                  </m:r>
+                </m:e>
+                <m:sub>
+                  <m:r>
+                    <w:rPr>
+                      <w:rFonts w:ascii="Cambria Math" w:eastAsiaTheme="minorEastAsia" w:hAnsi="Cambria Math"/>
+                    </w:rPr>
+                    <m:t>k</m:t>
+                  </m:r>
+                  <m:r>
+                    <w:rPr>
+                      <w:rFonts w:ascii="Cambria Math" w:eastAsiaTheme="minorEastAsia" w:hAnsi="Cambria Math"/>
+                    </w:rPr>
+                    <m:t>+1</m:t>
+                  </m:r>
+                </m:sub>
+              </m:sSub>
+              <m:sSub>
+                <m:sSubPr>
+                  <m:ctrlPr>
+                    <w:rPr>
+                      <w:rFonts w:ascii="Cambria Math" w:hAnsi="Cambria Math"/>
+                      <w:i/>
+                      <w:iCs/>
+                    </w:rPr>
+                  </m:ctrlPr>
+                </m:sSubPr>
+                <m:e>
+                  <m:r>
+                    <w:rPr>
+                      <w:rFonts w:ascii="Cambria Math" w:eastAsiaTheme="minorEastAsia" w:hAnsi="Cambria Math"/>
+                    </w:rPr>
+                    <m:t>B</m:t>
+                  </m:r>
+                </m:e>
+                <m:sub>
+                  <m:r>
+                    <w:rPr>
+                      <w:rFonts w:ascii="Cambria Math" w:eastAsiaTheme="minorEastAsia" w:hAnsi="Cambria Math"/>
+                    </w:rPr>
+                    <m:t>k</m:t>
+                  </m:r>
+                </m:sub>
+              </m:sSub>
+              <m:sSup>
+                <m:sSupPr>
+                  <m:ctrlPr>
+                    <w:rPr>
+                      <w:rFonts w:ascii="Cambria Math" w:eastAsiaTheme="minorEastAsia" w:hAnsi="Cambria Math"/>
+                      <w:i/>
+                      <w:iCs/>
+                    </w:rPr>
+                  </m:ctrlPr>
+                </m:sSupPr>
+                <m:e>
+                  <m:d>
+                    <m:dPr>
+                      <m:ctrlPr>
+                        <w:rPr>
+                          <w:rFonts w:ascii="Cambria Math" w:eastAsiaTheme="minorEastAsia" w:hAnsi="Cambria Math"/>
+                          <w:i/>
+                          <w:iCs/>
+                        </w:rPr>
+                      </m:ctrlPr>
+                    </m:dPr>
+                    <m:e>
+                      <m:sSubSup>
+                        <m:sSubSupPr>
+                          <m:ctrlPr>
+                            <w:rPr>
+                              <w:rFonts w:ascii="Cambria Math" w:eastAsiaTheme="minorEastAsia" w:hAnsi="Cambria Math"/>
+                              <w:i/>
+                              <w:iCs/>
+                            </w:rPr>
+                          </m:ctrlPr>
+                        </m:sSubSupPr>
+                        <m:e>
+                          <m:r>
+                            <w:rPr>
+                              <w:rFonts w:ascii="Cambria Math" w:eastAsiaTheme="minorEastAsia" w:hAnsi="Cambria Math"/>
+                            </w:rPr>
+                            <m:t>B</m:t>
+                          </m:r>
+                        </m:e>
+                        <m:sub>
+                          <m:r>
+                            <w:rPr>
+                              <w:rFonts w:ascii="Cambria Math" w:eastAsiaTheme="minorEastAsia" w:hAnsi="Cambria Math"/>
+                            </w:rPr>
+                            <m:t>k</m:t>
+                          </m:r>
+                        </m:sub>
+                        <m:sup>
+                          <m:r>
+                            <w:rPr>
+                              <w:rFonts w:ascii="Cambria Math" w:eastAsiaTheme="minorEastAsia" w:hAnsi="Cambria Math"/>
+                            </w:rPr>
+                            <m:t>T</m:t>
+                          </m:r>
+                        </m:sup>
+                      </m:sSubSup>
+                      <m:sSub>
+                        <m:sSubPr>
+                          <m:ctrlPr>
+                            <w:rPr>
+                              <w:rFonts w:ascii="Cambria Math" w:eastAsiaTheme="minorEastAsia" w:hAnsi="Cambria Math"/>
+                              <w:i/>
+                              <w:iCs/>
+                            </w:rPr>
+                          </m:ctrlPr>
+                        </m:sSubPr>
+                        <m:e>
+                          <m:r>
+                            <w:rPr>
+                              <w:rFonts w:ascii="Cambria Math" w:eastAsiaTheme="minorEastAsia" w:hAnsi="Cambria Math"/>
+                            </w:rPr>
+                            <m:t>S</m:t>
+                          </m:r>
+                        </m:e>
+                        <m:sub>
+                          <m:r>
+                            <w:rPr>
+                              <w:rFonts w:ascii="Cambria Math" w:eastAsiaTheme="minorEastAsia" w:hAnsi="Cambria Math"/>
+                            </w:rPr>
+                            <m:t>k</m:t>
+                          </m:r>
+                          <m:r>
+                            <w:rPr>
+                              <w:rFonts w:ascii="Cambria Math" w:eastAsiaTheme="minorEastAsia" w:hAnsi="Cambria Math"/>
+                            </w:rPr>
+                            <m:t>+1</m:t>
+                          </m:r>
+                        </m:sub>
+                      </m:sSub>
+                      <m:sSub>
+                        <m:sSubPr>
+                          <m:ctrlPr>
+                            <w:rPr>
+                              <w:rFonts w:ascii="Cambria Math" w:hAnsi="Cambria Math"/>
+                              <w:i/>
+                              <w:iCs/>
+                            </w:rPr>
+                          </m:ctrlPr>
+                        </m:sSubPr>
+                        <m:e>
+                          <m:r>
+                            <w:rPr>
+                              <w:rFonts w:ascii="Cambria Math" w:eastAsiaTheme="minorEastAsia" w:hAnsi="Cambria Math"/>
+                            </w:rPr>
+                            <m:t>B</m:t>
+                          </m:r>
+                        </m:e>
+                        <m:sub>
+                          <m:r>
+                            <w:rPr>
+                              <w:rFonts w:ascii="Cambria Math" w:eastAsiaTheme="minorEastAsia" w:hAnsi="Cambria Math"/>
+                            </w:rPr>
+                            <m:t>k</m:t>
+                          </m:r>
+                        </m:sub>
+                      </m:sSub>
+                      <m:r>
+                        <w:rPr>
+                          <w:rFonts w:ascii="Cambria Math" w:eastAsiaTheme="minorEastAsia" w:hAnsi="Cambria Math"/>
+                        </w:rPr>
+                        <m:t>+</m:t>
+                      </m:r>
+                      <m:sSub>
+                        <m:sSubPr>
+                          <m:ctrlPr>
+                            <w:rPr>
+                              <w:rFonts w:ascii="Cambria Math" w:eastAsiaTheme="minorEastAsia" w:hAnsi="Cambria Math"/>
+                              <w:i/>
+                              <w:iCs/>
+                            </w:rPr>
+                          </m:ctrlPr>
+                        </m:sSubPr>
+                        <m:e>
+                          <m:r>
+                            <w:rPr>
+                              <w:rFonts w:ascii="Cambria Math" w:eastAsiaTheme="minorEastAsia" w:hAnsi="Cambria Math"/>
+                            </w:rPr>
+                            <m:t>R</m:t>
+                          </m:r>
+                        </m:e>
+                        <m:sub>
+                          <m:r>
+                            <w:rPr>
+                              <w:rFonts w:ascii="Cambria Math" w:eastAsiaTheme="minorEastAsia" w:hAnsi="Cambria Math"/>
+                            </w:rPr>
+                            <m:t>k</m:t>
+                          </m:r>
+                        </m:sub>
+                      </m:sSub>
+                    </m:e>
+                  </m:d>
+                </m:e>
+                <m:sup>
+                  <m:r>
+                    <w:rPr>
+                      <w:rFonts w:ascii="Cambria Math" w:eastAsiaTheme="minorEastAsia" w:hAnsi="Cambria Math"/>
+                    </w:rPr>
+                    <m:t>-1</m:t>
+                  </m:r>
+                </m:sup>
+              </m:sSup>
+              <m:sSubSup>
+                <m:sSubSupPr>
+                  <m:ctrlPr>
+                    <w:rPr>
+                      <w:rFonts w:ascii="Cambria Math" w:eastAsiaTheme="minorEastAsia" w:hAnsi="Cambria Math"/>
+                      <w:i/>
+                      <w:iCs/>
+                    </w:rPr>
+                  </m:ctrlPr>
+                </m:sSubSupPr>
+                <m:e>
+                  <m:r>
+                    <w:rPr>
+                      <w:rFonts w:ascii="Cambria Math" w:eastAsiaTheme="minorEastAsia" w:hAnsi="Cambria Math"/>
+                    </w:rPr>
+                    <m:t>B</m:t>
+                  </m:r>
+                </m:e>
+                <m:sub>
+                  <m:r>
+                    <w:rPr>
+                      <w:rFonts w:ascii="Cambria Math" w:eastAsiaTheme="minorEastAsia" w:hAnsi="Cambria Math"/>
+                    </w:rPr>
+                    <m:t>k</m:t>
+                  </m:r>
+                </m:sub>
+                <m:sup>
+                  <m:r>
+                    <w:rPr>
+                      <w:rFonts w:ascii="Cambria Math" w:eastAsiaTheme="minorEastAsia" w:hAnsi="Cambria Math"/>
+                    </w:rPr>
+                    <m:t>T</m:t>
+                  </m:r>
+                </m:sup>
+              </m:sSubSup>
+              <m:sSub>
+                <m:sSubPr>
+                  <m:ctrlPr>
+                    <w:rPr>
+                      <w:rFonts w:ascii="Cambria Math" w:eastAsiaTheme="minorEastAsia" w:hAnsi="Cambria Math"/>
+                      <w:i/>
+                      <w:iCs/>
+                    </w:rPr>
+                  </m:ctrlPr>
+                </m:sSubPr>
+                <m:e>
+                  <m:r>
+                    <w:rPr>
+                      <w:rFonts w:ascii="Cambria Math" w:eastAsiaTheme="minorEastAsia" w:hAnsi="Cambria Math"/>
+                    </w:rPr>
+                    <m:t>S</m:t>
+                  </m:r>
+                </m:e>
+                <m:sub>
+                  <m:r>
+                    <w:rPr>
+                      <w:rFonts w:ascii="Cambria Math" w:eastAsiaTheme="minorEastAsia" w:hAnsi="Cambria Math"/>
+                    </w:rPr>
+                    <m:t>k+1</m:t>
+                  </m:r>
+                </m:sub>
+              </m:sSub>
+            </m:e>
+          </m:d>
+          <m:sSub>
+            <m:sSubPr>
+              <m:ctrlPr>
+                <w:rPr>
+                  <w:rFonts w:ascii="Cambria Math" w:hAnsi="Cambria Math"/>
+                  <w:i/>
+                  <w:iCs/>
+                </w:rPr>
+              </m:ctrlPr>
+            </m:sSubPr>
+            <m:e>
+              <m:r>
+                <w:rPr>
+                  <w:rFonts w:ascii="Cambria Math" w:eastAsiaTheme="minorEastAsia" w:hAnsi="Cambria Math"/>
+                </w:rPr>
+                <m:t>A</m:t>
+              </m:r>
+            </m:e>
+            <m:sub>
+              <m:r>
+                <w:rPr>
+                  <w:rFonts w:ascii="Cambria Math" w:eastAsiaTheme="minorEastAsia" w:hAnsi="Cambria Math"/>
+                </w:rPr>
+                <m:t>k</m:t>
+              </m:r>
+            </m:sub>
+          </m:sSub>
+          <m:r>
+            <w:rPr>
+              <w:rFonts w:ascii="Cambria Math" w:eastAsiaTheme="minorEastAsia" w:hAnsi="Cambria Math"/>
+            </w:rPr>
+            <m:t>+</m:t>
+          </m:r>
+          <m:sSub>
+            <m:sSubPr>
+              <m:ctrlPr>
+                <w:rPr>
+                  <w:rFonts w:ascii="Cambria Math" w:eastAsiaTheme="minorEastAsia" w:hAnsi="Cambria Math"/>
+                  <w:i/>
+                  <w:iCs/>
+                </w:rPr>
+              </m:ctrlPr>
+            </m:sSubPr>
+            <m:e>
+              <m:r>
+                <w:rPr>
+                  <w:rFonts w:ascii="Cambria Math" w:eastAsiaTheme="minorEastAsia" w:hAnsi="Cambria Math"/>
+                </w:rPr>
+                <m:t>Q</m:t>
+              </m:r>
+            </m:e>
+            <m:sub>
+              <m:r>
+                <w:rPr>
+                  <w:rFonts w:ascii="Cambria Math" w:eastAsiaTheme="minorEastAsia" w:hAnsi="Cambria Math"/>
+                </w:rPr>
+                <m:t>k</m:t>
+              </m:r>
+            </m:sub>
+          </m:sSub>
+        </m:oMath>
+      </m:oMathPara>
+    </w:p>
+    <w:p>
+      <w:pPr>
+        <w:rPr>
+          <w:rFonts w:eastAsiaTheme="minorEastAsia"/>
+          <w:iCs/>
+        </w:rPr>
+      </w:pPr>
+      <w:r>
+        <w:rPr>
+          <w:rFonts w:eastAsiaTheme="minorEastAsia"/>
+          <w:iCs/>
+        </w:rPr>
+        <w:t xml:space="preserve">The state in this LQG problem is </w:t>
+      </w:r>
+      <m:oMath>
+        <m:sSub>
+          <m:sSubPr>
+            <m:ctrlPr>
+              <w:rPr>
+                <w:rFonts w:ascii="Cambria Math" w:eastAsiaTheme="minorEastAsia" w:hAnsi="Cambria Math"/>
+                <w:i/>
+                <w:iCs/>
+              </w:rPr>
+            </m:ctrlPr>
+          </m:sSubPr>
+          <m:e>
+            <m:r>
+              <w:rPr>
+                <w:rFonts w:ascii="Cambria Math" w:eastAsiaTheme="minorEastAsia" w:hAnsi="Cambria Math"/>
+              </w:rPr>
+              <m:t>x</m:t>
+            </m:r>
+          </m:e>
+          <m:sub>
+            <m:r>
+              <w:rPr>
+                <w:rFonts w:ascii="Cambria Math" w:eastAsiaTheme="minorEastAsia" w:hAnsi="Cambria Math"/>
+              </w:rPr>
+              <m:t>k</m:t>
+            </m:r>
+          </m:sub>
+        </m:sSub>
+      </m:oMath>
+      <w:r>
+        <w:rPr>
+          <w:rFonts w:eastAsiaTheme="minorEastAsia"/>
+          <w:iCs/>
+        </w:rPr>
+        <w:t xml:space="preserve">. Since we are trying to solve the LQG problem with partial information, we learned that we </w:t>
+      </w:r>
+      <w:r>
+        <w:rPr>
+          <w:rFonts w:eastAsiaTheme="minorEastAsia"/>
+          <w:iCs/>
+        </w:rPr>
+        <w:t>could</w:t>
+      </w:r>
+      <w:r>
+        <w:rPr>
+          <w:rFonts w:eastAsiaTheme="minorEastAsia"/>
+          <w:iCs/>
+        </w:rPr>
+        <w:t xml:space="preserve"> use the estimated state </w:t>
+      </w:r>
+      <m:oMath>
+        <m:acc>
+          <m:accPr>
+            <m:ctrlPr>
+              <w:rPr>
+                <w:rFonts w:ascii="Cambria Math" w:eastAsiaTheme="minorEastAsia" w:hAnsi="Cambria Math"/>
+                <w:i/>
+                <w:iCs/>
+              </w:rPr>
+            </m:ctrlPr>
+          </m:accPr>
+          <m:e>
+            <m:r>
+              <w:rPr>
+                <w:rFonts w:ascii="Cambria Math" w:eastAsiaTheme="minorEastAsia" w:hAnsi="Cambria Math"/>
+              </w:rPr>
+              <m:t>x</m:t>
+            </m:r>
+          </m:e>
+        </m:acc>
+      </m:oMath>
+      <w:r>
+        <w:rPr>
+          <w:rFonts w:eastAsiaTheme="minorEastAsia"/>
+          <w:iCs/>
+        </w:rPr>
+        <w:t xml:space="preserve"> </w:t>
+      </w:r>
+      <w:r>
+        <w:rPr>
+          <w:rFonts w:eastAsiaTheme="minorEastAsia"/>
+          <w:iCs/>
+        </w:rPr>
+        <w:t>to</w:t>
+      </w:r>
+      <w:r>
+        <w:rPr>
+          <w:rFonts w:eastAsiaTheme="minorEastAsia"/>
+          <w:iCs/>
+        </w:rPr>
+        <w:t xml:space="preserve"> solve this problem as an LQG problem with full information, where the state is </w:t>
+      </w:r>
+      <m:oMath>
+        <m:acc>
+          <m:accPr>
+            <m:ctrlPr>
+              <w:rPr>
+                <w:rFonts w:ascii="Cambria Math" w:eastAsiaTheme="minorEastAsia" w:hAnsi="Cambria Math"/>
+                <w:i/>
+                <w:iCs/>
+              </w:rPr>
+            </m:ctrlPr>
+          </m:accPr>
+          <m:e>
+            <m:r>
+              <w:rPr>
+                <w:rFonts w:ascii="Cambria Math" w:eastAsiaTheme="minorEastAsia" w:hAnsi="Cambria Math"/>
+              </w:rPr>
+              <m:t>x</m:t>
+            </m:r>
+          </m:e>
+        </m:acc>
+      </m:oMath>
+      <w:r>
+        <w:rPr>
+          <w:rFonts w:eastAsiaTheme="minorEastAsia"/>
+          <w:iCs/>
+        </w:rPr>
+        <w:t xml:space="preserve">. To estimate </w:t>
+      </w:r>
+      <m:oMath>
+        <m:acc>
+          <m:accPr>
+            <m:ctrlPr>
+              <w:rPr>
+                <w:rFonts w:ascii="Cambria Math" w:eastAsiaTheme="minorEastAsia" w:hAnsi="Cambria Math"/>
+                <w:i/>
+                <w:iCs/>
+              </w:rPr>
+            </m:ctrlPr>
+          </m:accPr>
+          <m:e>
+            <m:r>
+              <w:rPr>
+                <w:rFonts w:ascii="Cambria Math" w:eastAsiaTheme="minorEastAsia" w:hAnsi="Cambria Math"/>
+              </w:rPr>
+              <m:t>x</m:t>
+            </m:r>
+          </m:e>
+        </m:acc>
+      </m:oMath>
+      <w:r>
+        <w:rPr>
+          <w:rFonts w:eastAsiaTheme="minorEastAsia"/>
+          <w:iCs/>
+        </w:rPr>
+        <w:t>, we use the Kalman gain the following way:</w:t>
+      </w:r>
+    </w:p>
+    <w:p>
+      <w:pPr>
+        <w:rPr>
+          <w:rFonts w:eastAsiaTheme="minorEastAsia"/>
+          <w:iCs/>
+        </w:rPr>
+      </w:pPr>
+      <m:oMathPara>
+        <m:oMath>
+          <m:sSub>
+            <m:sSubPr>
+              <m:ctrlPr>
+                <w:rPr>
+                  <w:rFonts w:ascii="Cambria Math" w:eastAsiaTheme="minorEastAsia" w:hAnsi="Cambria Math"/>
+                  <w:i/>
+                  <w:iCs/>
+                </w:rPr>
+              </m:ctrlPr>
+            </m:sSubPr>
+            <m:e>
+              <m:acc>
+                <m:accPr>
+                  <m:ctrlPr>
+                    <w:rPr>
+                      <w:rFonts w:ascii="Cambria Math" w:eastAsiaTheme="minorEastAsia" w:hAnsi="Cambria Math"/>
+                      <w:i/>
+                      <w:iCs/>
+                    </w:rPr>
+                  </m:ctrlPr>
+                </m:accPr>
+                <m:e>
+                  <m:r>
+                    <w:rPr>
+                      <w:rFonts w:ascii="Cambria Math" w:eastAsiaTheme="minorEastAsia" w:hAnsi="Cambria Math"/>
+                    </w:rPr>
+                    <m:t>x</m:t>
+                  </m:r>
+                </m:e>
+              </m:acc>
+            </m:e>
+            <m:sub>
+              <m:r>
+                <w:rPr>
+                  <w:rFonts w:ascii="Cambria Math" w:eastAsiaTheme="minorEastAsia" w:hAnsi="Cambria Math"/>
+                </w:rPr>
+                <m:t>k+1</m:t>
+              </m:r>
+            </m:sub>
+          </m:sSub>
+          <m:r>
+            <w:rPr>
+              <w:rFonts w:ascii="Cambria Math" w:eastAsiaTheme="minorEastAsia" w:hAnsi="Cambria Math"/>
+            </w:rPr>
+            <m:t>=</m:t>
+          </m:r>
+          <m:sSub>
+            <m:sSubPr>
+              <m:ctrlPr>
+                <w:rPr>
+                  <w:rFonts w:ascii="Cambria Math" w:eastAsiaTheme="minorEastAsia" w:hAnsi="Cambria Math"/>
+                  <w:i/>
+                  <w:iCs/>
+                </w:rPr>
+              </m:ctrlPr>
+            </m:sSubPr>
+            <m:e>
+              <m:r>
+                <w:rPr>
+                  <w:rFonts w:ascii="Cambria Math" w:eastAsiaTheme="minorEastAsia" w:hAnsi="Cambria Math"/>
+                </w:rPr>
+                <m:t>A</m:t>
+              </m:r>
+            </m:e>
+            <m:sub>
+              <m:r>
+                <w:rPr>
+                  <w:rFonts w:ascii="Cambria Math" w:eastAsiaTheme="minorEastAsia" w:hAnsi="Cambria Math"/>
+                </w:rPr>
+                <m:t>k</m:t>
+              </m:r>
+            </m:sub>
+          </m:sSub>
+          <m:sSub>
+            <m:sSubPr>
+              <m:ctrlPr>
+                <w:rPr>
+                  <w:rFonts w:ascii="Cambria Math" w:eastAsiaTheme="minorEastAsia" w:hAnsi="Cambria Math"/>
+                  <w:i/>
+                  <w:iCs/>
+                </w:rPr>
+              </m:ctrlPr>
+            </m:sSubPr>
+            <m:e>
+              <m:acc>
+                <m:accPr>
+                  <m:ctrlPr>
+                    <w:rPr>
+                      <w:rFonts w:ascii="Cambria Math" w:eastAsiaTheme="minorEastAsia" w:hAnsi="Cambria Math"/>
+                      <w:i/>
+                      <w:iCs/>
+                    </w:rPr>
+                  </m:ctrlPr>
+                </m:accPr>
+                <m:e>
+                  <m:r>
+                    <w:rPr>
+                      <w:rFonts w:ascii="Cambria Math" w:eastAsiaTheme="minorEastAsia" w:hAnsi="Cambria Math"/>
+                    </w:rPr>
+                    <m:t>x</m:t>
+                  </m:r>
+                </m:e>
+              </m:acc>
+            </m:e>
+            <m:sub>
+              <m:r>
+                <w:rPr>
+                  <w:rFonts w:ascii="Cambria Math" w:eastAsiaTheme="minorEastAsia" w:hAnsi="Cambria Math"/>
+                </w:rPr>
+                <m:t>k</m:t>
+              </m:r>
+            </m:sub>
+          </m:sSub>
+          <m:r>
+            <w:rPr>
+              <w:rFonts w:ascii="Cambria Math" w:eastAsiaTheme="minorEastAsia" w:hAnsi="Cambria Math"/>
+            </w:rPr>
+            <m:t>+</m:t>
+          </m:r>
+          <m:sSub>
+            <m:sSubPr>
+              <m:ctrlPr>
+                <w:rPr>
+                  <w:rFonts w:ascii="Cambria Math" w:eastAsiaTheme="minorEastAsia" w:hAnsi="Cambria Math"/>
+                  <w:i/>
+                  <w:iCs/>
+                </w:rPr>
+              </m:ctrlPr>
+            </m:sSubPr>
+            <m:e>
+              <m:r>
+                <w:rPr>
+                  <w:rFonts w:ascii="Cambria Math" w:eastAsiaTheme="minorEastAsia" w:hAnsi="Cambria Math"/>
+                </w:rPr>
+                <m:t>B</m:t>
+              </m:r>
+            </m:e>
+            <m:sub>
+              <m:r>
+                <w:rPr>
+                  <w:rFonts w:ascii="Cambria Math" w:eastAsiaTheme="minorEastAsia" w:hAnsi="Cambria Math"/>
+                </w:rPr>
+                <m:t>k</m:t>
+              </m:r>
+            </m:sub>
+          </m:sSub>
+          <m:sSub>
+            <m:sSubPr>
+              <m:ctrlPr>
+                <w:rPr>
+                  <w:rFonts w:ascii="Cambria Math" w:eastAsiaTheme="minorEastAsia" w:hAnsi="Cambria Math"/>
+                  <w:i/>
+                  <w:iCs/>
+                </w:rPr>
+              </m:ctrlPr>
+            </m:sSubPr>
+            <m:e>
+              <m:r>
+                <w:rPr>
+                  <w:rFonts w:ascii="Cambria Math" w:eastAsiaTheme="minorEastAsia" w:hAnsi="Cambria Math"/>
+                </w:rPr>
+                <m:t>u</m:t>
+              </m:r>
+            </m:e>
+            <m:sub>
+              <m:r>
+                <w:rPr>
+                  <w:rFonts w:ascii="Cambria Math" w:eastAsiaTheme="minorEastAsia" w:hAnsi="Cambria Math"/>
+                </w:rPr>
+                <m:t>k</m:t>
+              </m:r>
+            </m:sub>
+          </m:sSub>
+          <m:r>
+            <w:rPr>
+              <w:rFonts w:ascii="Cambria Math" w:eastAsiaTheme="minorEastAsia" w:hAnsi="Cambria Math"/>
+            </w:rPr>
+            <m:t>+</m:t>
+          </m:r>
+          <m:sSub>
+            <m:sSubPr>
+              <m:ctrlPr>
+                <w:rPr>
+                  <w:rFonts w:ascii="Cambria Math" w:eastAsiaTheme="minorEastAsia" w:hAnsi="Cambria Math"/>
+                  <w:i/>
+                  <w:iCs/>
+                </w:rPr>
+              </m:ctrlPr>
+            </m:sSubPr>
+            <m:e>
+              <m:r>
+                <w:rPr>
+                  <w:rFonts w:ascii="Cambria Math" w:eastAsiaTheme="minorEastAsia" w:hAnsi="Cambria Math"/>
+                </w:rPr>
+                <m:t>L</m:t>
+              </m:r>
+            </m:e>
+            <m:sub>
+              <m:r>
+                <w:rPr>
+                  <w:rFonts w:ascii="Cambria Math" w:eastAsiaTheme="minorEastAsia" w:hAnsi="Cambria Math"/>
+                </w:rPr>
+                <m:t>k+1</m:t>
+              </m:r>
+            </m:sub>
+          </m:sSub>
+          <m:d>
+            <m:dPr>
+              <m:ctrlPr>
+                <w:rPr>
+                  <w:rFonts w:ascii="Cambria Math" w:eastAsiaTheme="minorEastAsia" w:hAnsi="Cambria Math"/>
+                  <w:i/>
+                  <w:iCs/>
+                </w:rPr>
+              </m:ctrlPr>
+            </m:dPr>
+            <m:e>
+              <m:sSub>
+                <m:sSubPr>
+                  <m:ctrlPr>
+                    <w:rPr>
+                      <w:rFonts w:ascii="Cambria Math" w:eastAsiaTheme="minorEastAsia" w:hAnsi="Cambria Math"/>
+                      <w:i/>
+                      <w:iCs/>
+                    </w:rPr>
+                  </m:ctrlPr>
+                </m:sSubPr>
+                <m:e>
+                  <m:r>
+                    <w:rPr>
+                      <w:rFonts w:ascii="Cambria Math" w:eastAsiaTheme="minorEastAsia" w:hAnsi="Cambria Math"/>
+                    </w:rPr>
+                    <m:t>z</m:t>
+                  </m:r>
+                </m:e>
+                <m:sub>
+                  <m:r>
+                    <w:rPr>
+                      <w:rFonts w:ascii="Cambria Math" w:eastAsiaTheme="minorEastAsia" w:hAnsi="Cambria Math"/>
+                    </w:rPr>
+                    <m:t>k+1</m:t>
+                  </m:r>
+                </m:sub>
+              </m:sSub>
+              <m:r>
+                <w:rPr>
+                  <w:rFonts w:ascii="Cambria Math" w:eastAsiaTheme="minorEastAsia" w:hAnsi="Cambria Math"/>
+                </w:rPr>
+                <m:t>-</m:t>
+              </m:r>
+              <m:sSub>
+                <m:sSubPr>
+                  <m:ctrlPr>
+                    <w:rPr>
+                      <w:rFonts w:ascii="Cambria Math" w:eastAsiaTheme="minorEastAsia" w:hAnsi="Cambria Math"/>
+                      <w:i/>
+                      <w:iCs/>
+                    </w:rPr>
+                  </m:ctrlPr>
+                </m:sSubPr>
+                <m:e>
+                  <m:r>
+                    <w:rPr>
+                      <w:rFonts w:ascii="Cambria Math" w:eastAsiaTheme="minorEastAsia" w:hAnsi="Cambria Math"/>
+                    </w:rPr>
+                    <m:t>H</m:t>
+                  </m:r>
+                </m:e>
+                <m:sub>
+                  <m:r>
+                    <w:rPr>
+                      <w:rFonts w:ascii="Cambria Math" w:eastAsiaTheme="minorEastAsia" w:hAnsi="Cambria Math"/>
+                    </w:rPr>
+                    <m:t>k</m:t>
+                  </m:r>
+                </m:sub>
+              </m:sSub>
+              <m:d>
+                <m:dPr>
+                  <m:ctrlPr>
+                    <w:rPr>
+                      <w:rFonts w:ascii="Cambria Math" w:eastAsiaTheme="minorEastAsia" w:hAnsi="Cambria Math"/>
+                      <w:i/>
+                      <w:iCs/>
+                    </w:rPr>
+                  </m:ctrlPr>
+                </m:dPr>
+                <m:e>
+                  <m:sSub>
+                    <m:sSubPr>
+                      <m:ctrlPr>
+                        <w:rPr>
+                          <w:rFonts w:ascii="Cambria Math" w:eastAsiaTheme="minorEastAsia" w:hAnsi="Cambria Math"/>
+                          <w:i/>
+                          <w:iCs/>
+                        </w:rPr>
+                      </m:ctrlPr>
+                    </m:sSubPr>
+                    <m:e>
+                      <m:r>
+                        <w:rPr>
+                          <w:rFonts w:ascii="Cambria Math" w:eastAsiaTheme="minorEastAsia" w:hAnsi="Cambria Math"/>
+                        </w:rPr>
+                        <m:t>A</m:t>
+                      </m:r>
+                    </m:e>
+                    <m:sub>
+                      <m:r>
+                        <w:rPr>
+                          <w:rFonts w:ascii="Cambria Math" w:eastAsiaTheme="minorEastAsia" w:hAnsi="Cambria Math"/>
+                        </w:rPr>
+                        <m:t>k</m:t>
+                      </m:r>
+                    </m:sub>
+                  </m:sSub>
+                  <m:sSub>
+                    <m:sSubPr>
+                      <m:ctrlPr>
+                        <w:rPr>
+                          <w:rFonts w:ascii="Cambria Math" w:eastAsiaTheme="minorEastAsia" w:hAnsi="Cambria Math"/>
+                          <w:i/>
+                          <w:iCs/>
+                        </w:rPr>
+                      </m:ctrlPr>
+                    </m:sSubPr>
+                    <m:e>
+                      <m:acc>
+                        <m:accPr>
+                          <m:ctrlPr>
+                            <w:rPr>
+                              <w:rFonts w:ascii="Cambria Math" w:eastAsiaTheme="minorEastAsia" w:hAnsi="Cambria Math"/>
+                              <w:i/>
+                              <w:iCs/>
+                            </w:rPr>
+                          </m:ctrlPr>
+                        </m:accPr>
+                        <m:e>
+                          <m:r>
+                            <w:rPr>
+                              <w:rFonts w:ascii="Cambria Math" w:eastAsiaTheme="minorEastAsia" w:hAnsi="Cambria Math"/>
+                            </w:rPr>
+                            <m:t>x</m:t>
+                          </m:r>
+                        </m:e>
+                      </m:acc>
+                    </m:e>
+                    <m:sub>
+                      <m:r>
+                        <w:rPr>
+                          <w:rFonts w:ascii="Cambria Math" w:eastAsiaTheme="minorEastAsia" w:hAnsi="Cambria Math"/>
+                        </w:rPr>
+                        <m:t>k</m:t>
+                      </m:r>
+                    </m:sub>
+                  </m:sSub>
+                  <m:r>
+                    <w:rPr>
+                      <w:rFonts w:ascii="Cambria Math" w:eastAsiaTheme="minorEastAsia" w:hAnsi="Cambria Math"/>
+                    </w:rPr>
+                    <m:t>+</m:t>
+                  </m:r>
+                  <m:sSub>
+                    <m:sSubPr>
+                      <m:ctrlPr>
+                        <w:rPr>
+                          <w:rFonts w:ascii="Cambria Math" w:eastAsiaTheme="minorEastAsia" w:hAnsi="Cambria Math"/>
+                          <w:i/>
+                          <w:iCs/>
+                        </w:rPr>
+                      </m:ctrlPr>
+                    </m:sSubPr>
+                    <m:e>
+                      <m:r>
+                        <w:rPr>
+                          <w:rFonts w:ascii="Cambria Math" w:eastAsiaTheme="minorEastAsia" w:hAnsi="Cambria Math"/>
+                        </w:rPr>
+                        <m:t>B</m:t>
+                      </m:r>
+                    </m:e>
+                    <m:sub>
+                      <m:r>
+                        <w:rPr>
+                          <w:rFonts w:ascii="Cambria Math" w:eastAsiaTheme="minorEastAsia" w:hAnsi="Cambria Math"/>
+                        </w:rPr>
+                        <m:t>k</m:t>
+                      </m:r>
+                    </m:sub>
+                  </m:sSub>
+                  <m:sSub>
+                    <m:sSubPr>
+                      <m:ctrlPr>
+                        <w:rPr>
+                          <w:rFonts w:ascii="Cambria Math" w:eastAsiaTheme="minorEastAsia" w:hAnsi="Cambria Math"/>
+                          <w:i/>
+                          <w:iCs/>
+                        </w:rPr>
+                      </m:ctrlPr>
+                    </m:sSubPr>
+                    <m:e>
+                      <m:r>
+                        <w:rPr>
+                          <w:rFonts w:ascii="Cambria Math" w:eastAsiaTheme="minorEastAsia" w:hAnsi="Cambria Math"/>
+                        </w:rPr>
+                        <m:t>u</m:t>
+                      </m:r>
+                    </m:e>
+                    <m:sub>
+                      <m:r>
+                        <w:rPr>
+                          <w:rFonts w:ascii="Cambria Math" w:eastAsiaTheme="minorEastAsia" w:hAnsi="Cambria Math"/>
+                        </w:rPr>
+                        <m:t>k</m:t>
+                      </m:r>
+                    </m:sub>
+                  </m:sSub>
+                </m:e>
+              </m:d>
+            </m:e>
+          </m:d>
+          <m:r>
+            <w:rPr>
+              <w:rFonts w:ascii="Cambria Math" w:eastAsiaTheme="minorEastAsia" w:hAnsi="Cambria Math"/>
+            </w:rPr>
+            <m:t xml:space="preserve">, </m:t>
+          </m:r>
+          <m:sSub>
+            <m:sSubPr>
+              <m:ctrlPr>
+                <w:rPr>
+                  <w:rFonts w:ascii="Cambria Math" w:eastAsiaTheme="minorEastAsia" w:hAnsi="Cambria Math"/>
+                  <w:i/>
+                  <w:iCs/>
+                </w:rPr>
+              </m:ctrlPr>
+            </m:sSubPr>
+            <m:e>
+              <m:acc>
+                <m:accPr>
+                  <m:ctrlPr>
+                    <w:rPr>
+                      <w:rFonts w:ascii="Cambria Math" w:eastAsiaTheme="minorEastAsia" w:hAnsi="Cambria Math"/>
+                      <w:i/>
+                      <w:iCs/>
+                    </w:rPr>
+                  </m:ctrlPr>
+                </m:accPr>
+                <m:e>
+                  <m:r>
+                    <w:rPr>
+                      <w:rFonts w:ascii="Cambria Math" w:eastAsiaTheme="minorEastAsia" w:hAnsi="Cambria Math"/>
+                    </w:rPr>
+                    <m:t>x</m:t>
+                  </m:r>
+                </m:e>
+              </m:acc>
+            </m:e>
+            <m:sub>
+              <m:r>
+                <w:rPr>
+                  <w:rFonts w:ascii="Cambria Math" w:eastAsiaTheme="minorEastAsia" w:hAnsi="Cambria Math"/>
+                </w:rPr>
+                <m:t>0</m:t>
+              </m:r>
+            </m:sub>
+          </m:sSub>
+          <m:r>
+            <w:rPr>
+              <w:rFonts w:ascii="Cambria Math" w:eastAsiaTheme="minorEastAsia" w:hAnsi="Cambria Math"/>
+            </w:rPr>
+            <m:t>=E</m:t>
+          </m:r>
+          <m:d>
+            <m:dPr>
+              <m:begChr m:val="["/>
+              <m:endChr m:val="]"/>
+              <m:ctrlPr>
+                <w:rPr>
+                  <w:rFonts w:ascii="Cambria Math" w:eastAsiaTheme="minorEastAsia" w:hAnsi="Cambria Math"/>
+                  <w:i/>
+                  <w:iCs/>
+                </w:rPr>
+              </m:ctrlPr>
+            </m:dPr>
+            <m:e>
+              <m:sSub>
+                <m:sSubPr>
+                  <m:ctrlPr>
+                    <w:rPr>
+                      <w:rFonts w:ascii="Cambria Math" w:eastAsiaTheme="minorEastAsia" w:hAnsi="Cambria Math"/>
+                      <w:i/>
+                      <w:iCs/>
+                    </w:rPr>
+                  </m:ctrlPr>
+                </m:sSubPr>
+                <m:e>
+                  <m:r>
+                    <w:rPr>
+                      <w:rFonts w:ascii="Cambria Math" w:eastAsiaTheme="minorEastAsia" w:hAnsi="Cambria Math"/>
+                    </w:rPr>
+                    <m:t>x</m:t>
+                  </m:r>
+                </m:e>
+                <m:sub>
+                  <m:r>
+                    <w:rPr>
+                      <w:rFonts w:ascii="Cambria Math" w:eastAsiaTheme="minorEastAsia" w:hAnsi="Cambria Math"/>
+                    </w:rPr>
+                    <m:t>0</m:t>
+                  </m:r>
+                </m:sub>
+              </m:sSub>
+            </m:e>
+          </m:d>
+          <m:r>
+            <w:rPr>
+              <w:rFonts w:ascii="Cambria Math" w:eastAsiaTheme="minorEastAsia" w:hAnsi="Cambria Math"/>
+            </w:rPr>
+            <m:t>=0</m:t>
+          </m:r>
+        </m:oMath>
+      </m:oMathPara>
+    </w:p>
+    <w:p>
+      <w:pPr>
+        <w:rPr>
+          <w:rFonts w:eastAsiaTheme="minorEastAsia"/>
+          <w:iCs/>
+        </w:rPr>
+      </w:pPr>
+      <w:r>
+        <w:rPr>
+          <w:rFonts w:eastAsiaTheme="minorEastAsia"/>
+          <w:iCs/>
+        </w:rPr>
+        <w:t>Then, with the feedback gain we can calculate our control input for each step:</w:t>
+      </w:r>
+    </w:p>
+    <w:p>
+      <w:pPr>
+        <w:rPr>
+          <w:rFonts w:eastAsiaTheme="minorEastAsia"/>
+          <w:iCs/>
+        </w:rPr>
+      </w:pPr>
+      <m:oMathPara>
+        <m:oMath>
+          <m:sSub>
+            <m:sSubPr>
+              <m:ctrlPr>
+                <w:rPr>
+                  <w:rFonts w:ascii="Cambria Math" w:eastAsiaTheme="minorEastAsia" w:hAnsi="Cambria Math"/>
+                  <w:i/>
+                  <w:iCs/>
+                </w:rPr>
+              </m:ctrlPr>
+            </m:sSubPr>
+            <m:e>
+              <m:r>
+                <w:rPr>
+                  <w:rFonts w:ascii="Cambria Math" w:eastAsiaTheme="minorEastAsia" w:hAnsi="Cambria Math"/>
+                </w:rPr>
+                <m:t>u</m:t>
+              </m:r>
+            </m:e>
+            <m:sub>
+              <m:r>
+                <w:rPr>
+                  <w:rFonts w:ascii="Cambria Math" w:eastAsiaTheme="minorEastAsia" w:hAnsi="Cambria Math"/>
+                </w:rPr>
+                <m:t>k</m:t>
+              </m:r>
+            </m:sub>
+          </m:sSub>
+          <m:r>
+            <w:rPr>
+              <w:rFonts w:ascii="Cambria Math" w:eastAsiaTheme="minorEastAsia" w:hAnsi="Cambria Math"/>
+            </w:rPr>
+            <m:t>=-</m:t>
+          </m:r>
+          <m:sSub>
+            <m:sSubPr>
+              <m:ctrlPr>
+                <w:rPr>
+                  <w:rFonts w:ascii="Cambria Math" w:eastAsiaTheme="minorEastAsia" w:hAnsi="Cambria Math"/>
+                  <w:i/>
+                  <w:iCs/>
+                </w:rPr>
+              </m:ctrlPr>
+            </m:sSubPr>
+            <m:e>
+              <m:r>
+                <w:rPr>
+                  <w:rFonts w:ascii="Cambria Math" w:eastAsiaTheme="minorEastAsia" w:hAnsi="Cambria Math"/>
+                </w:rPr>
+                <m:t>K</m:t>
+              </m:r>
+            </m:e>
+            <m:sub>
+              <m:r>
+                <w:rPr>
+                  <w:rFonts w:ascii="Cambria Math" w:eastAsiaTheme="minorEastAsia" w:hAnsi="Cambria Math"/>
+                </w:rPr>
+                <m:t>k</m:t>
+              </m:r>
+            </m:sub>
+          </m:sSub>
+          <m:sSub>
+            <m:sSubPr>
+              <m:ctrlPr>
+                <w:rPr>
+                  <w:rFonts w:ascii="Cambria Math" w:eastAsiaTheme="minorEastAsia" w:hAnsi="Cambria Math"/>
+                  <w:i/>
+                  <w:iCs/>
+                </w:rPr>
+              </m:ctrlPr>
+            </m:sSubPr>
+            <m:e>
+              <m:acc>
+                <m:accPr>
+                  <m:ctrlPr>
+                    <w:rPr>
+                      <w:rFonts w:ascii="Cambria Math" w:eastAsiaTheme="minorEastAsia" w:hAnsi="Cambria Math"/>
+                      <w:i/>
+                      <w:iCs/>
+                    </w:rPr>
+                  </m:ctrlPr>
+                </m:accPr>
+                <m:e>
+                  <m:r>
+                    <w:rPr>
+                      <w:rFonts w:ascii="Cambria Math" w:eastAsiaTheme="minorEastAsia" w:hAnsi="Cambria Math"/>
+                    </w:rPr>
+                    <m:t>x</m:t>
+                  </m:r>
+                </m:e>
+              </m:acc>
+            </m:e>
+            <m:sub>
+              <m:r>
+                <w:rPr>
+                  <w:rFonts w:ascii="Cambria Math" w:eastAsiaTheme="minorEastAsia" w:hAnsi="Cambria Math"/>
+                </w:rPr>
+                <m:t>k</m:t>
+              </m:r>
+            </m:sub>
+          </m:sSub>
+        </m:oMath>
+      </m:oMathPara>
+    </w:p>
+    <w:p>
+      <w:pPr>
+        <w:rPr>
+          <w:rFonts w:eastAsiaTheme="minorEastAsia"/>
           <w:iCs/>
         </w:rPr>
       </w:pPr>
@@ -15234,6 +17869,7 @@
       <w:pPr>
         <w:rPr>
           <w:rFonts w:eastAsiaTheme="minorEastAsia"/>
+          <w:i/>
           <w:iCs/>
         </w:rPr>
       </w:pPr>
@@ -15245,6 +17881,190 @@
           <w:iCs/>
         </w:rPr>
       </w:pPr>
+      <w:r>
+        <w:rPr>
+          <w:rFonts w:eastAsiaTheme="minorEastAsia"/>
+          <w:iCs/>
+        </w:rPr>
+        <w:lastRenderedPageBreak/>
+        <w:t xml:space="preserve">Taking all the above into account, I programmed the process using MATLAB to get the input signal, cost and state at each interval </w:t>
+      </w:r>
+      <m:oMath>
+        <m:r>
+          <w:rPr>
+            <w:rFonts w:ascii="Cambria Math" w:eastAsiaTheme="minorEastAsia" w:hAnsi="Cambria Math"/>
+          </w:rPr>
+          <m:t>k</m:t>
+        </m:r>
+      </m:oMath>
+      <w:r>
+        <w:rPr>
+          <w:rFonts w:eastAsiaTheme="minorEastAsia"/>
+          <w:iCs/>
+        </w:rPr>
+        <w:t>.</w:t>
+      </w:r>
+    </w:p>
+    <w:p>
+      <w:pPr>
+        <w:rPr>
+          <w:rFonts w:eastAsiaTheme="minorEastAsia"/>
+          <w:iCs/>
+        </w:rPr>
+      </w:pPr>
+      <w:r>
+        <w:rPr>
+          <w:rFonts w:eastAsiaTheme="minorEastAsia"/>
+          <w:iCs/>
+          <w:noProof/>
+        </w:rPr>
+        <w:drawing>
+          <wp:anchor distT="0" distB="0" distL="114300" distR="114300" simplePos="0" relativeHeight="251660288" behindDoc="1" locked="0" layoutInCell="1" allowOverlap="1" wp14:anchorId="5F42F74D" wp14:editId="286D2EA3">
+            <wp:simplePos x="0" y="0"/>
+            <wp:positionH relativeFrom="column">
+              <wp:posOffset>-295910</wp:posOffset>
+            </wp:positionH>
+            <wp:positionV relativeFrom="paragraph">
+              <wp:posOffset>292210</wp:posOffset>
+            </wp:positionV>
+            <wp:extent cx="3307195" cy="2478232"/>
+            <wp:effectExtent l="0" t="0" r="0" b="0"/>
+            <wp:wrapNone/>
+            <wp:docPr id="1" name="Picture 1"/>
+            <wp:cNvGraphicFramePr>
+              <a:graphicFrameLocks xmlns:a="http://schemas.openxmlformats.org/drawingml/2006/main" noChangeAspect="1"/>
+            </wp:cNvGraphicFramePr>
+            <a:graphic xmlns:a="http://schemas.openxmlformats.org/drawingml/2006/main">
+              <a:graphicData uri="http://schemas.openxmlformats.org/drawingml/2006/picture">
+                <pic:pic xmlns:pic="http://schemas.openxmlformats.org/drawingml/2006/picture">
+                  <pic:nvPicPr>
+                    <pic:cNvPr id="0" name="Picture 1"/>
+                    <pic:cNvPicPr>
+                      <a:picLocks noChangeAspect="1" noChangeArrowheads="1"/>
+                    </pic:cNvPicPr>
+                  </pic:nvPicPr>
+                  <pic:blipFill>
+                    <a:blip r:embed="rId5">
+                      <a:extLst>
+                        <a:ext uri="{28A0092B-C50C-407E-A947-70E740481C1C}">
+                          <a14:useLocalDpi xmlns:a14="http://schemas.microsoft.com/office/drawing/2010/main" val="0"/>
+                        </a:ext>
+                      </a:extLst>
+                    </a:blip>
+                    <a:srcRect/>
+                    <a:stretch>
+                      <a:fillRect/>
+                    </a:stretch>
+                  </pic:blipFill>
+                  <pic:spPr bwMode="auto">
+                    <a:xfrm>
+                      <a:off x="0" y="0"/>
+                      <a:ext cx="3307195" cy="2478232"/>
+                    </a:xfrm>
+                    <a:prstGeom prst="rect">
+                      <a:avLst/>
+                    </a:prstGeom>
+                    <a:noFill/>
+                    <a:ln>
+                      <a:noFill/>
+                    </a:ln>
+                  </pic:spPr>
+                </pic:pic>
+              </a:graphicData>
+            </a:graphic>
+            <wp14:sizeRelH relativeFrom="margin">
+              <wp14:pctWidth>0</wp14:pctWidth>
+            </wp14:sizeRelH>
+            <wp14:sizeRelV relativeFrom="margin">
+              <wp14:pctHeight>0</wp14:pctHeight>
+            </wp14:sizeRelV>
+          </wp:anchor>
+        </w:drawing>
+      </w:r>
+      <w:r>
+        <w:rPr>
+          <w:rFonts w:eastAsiaTheme="minorEastAsia"/>
+          <w:iCs/>
+        </w:rPr>
+        <w:t>The results of the simulation are shown below.</w:t>
+      </w:r>
+    </w:p>
+    <w:p>
+      <w:pPr>
+        <w:rPr>
+          <w:rFonts w:eastAsiaTheme="minorEastAsia"/>
+          <w:iCs/>
+        </w:rPr>
+      </w:pPr>
+      <w:r>
+        <w:rPr>
+          <w:rFonts w:eastAsiaTheme="minorEastAsia"/>
+          <w:iCs/>
+          <w:noProof/>
+        </w:rPr>
+        <w:drawing>
+          <wp:anchor distT="0" distB="0" distL="114300" distR="114300" simplePos="0" relativeHeight="251659264" behindDoc="1" locked="0" layoutInCell="1" allowOverlap="1" wp14:anchorId="53D23B0D" wp14:editId="44D88F17">
+            <wp:simplePos x="0" y="0"/>
+            <wp:positionH relativeFrom="column">
+              <wp:posOffset>3178976</wp:posOffset>
+            </wp:positionH>
+            <wp:positionV relativeFrom="paragraph">
+              <wp:posOffset>7123</wp:posOffset>
+            </wp:positionV>
+            <wp:extent cx="3307933" cy="2478239"/>
+            <wp:effectExtent l="0" t="0" r="0" b="0"/>
+            <wp:wrapNone/>
+            <wp:docPr id="2" name="Picture 2"/>
+            <wp:cNvGraphicFramePr>
+              <a:graphicFrameLocks xmlns:a="http://schemas.openxmlformats.org/drawingml/2006/main" noChangeAspect="1"/>
+            </wp:cNvGraphicFramePr>
+            <a:graphic xmlns:a="http://schemas.openxmlformats.org/drawingml/2006/main">
+              <a:graphicData uri="http://schemas.openxmlformats.org/drawingml/2006/picture">
+                <pic:pic xmlns:pic="http://schemas.openxmlformats.org/drawingml/2006/picture">
+                  <pic:nvPicPr>
+                    <pic:cNvPr id="0" name="Picture 2"/>
+                    <pic:cNvPicPr>
+                      <a:picLocks noChangeAspect="1" noChangeArrowheads="1"/>
+                    </pic:cNvPicPr>
+                  </pic:nvPicPr>
+                  <pic:blipFill>
+                    <a:blip r:embed="rId6">
+                      <a:extLst>
+                        <a:ext uri="{28A0092B-C50C-407E-A947-70E740481C1C}">
+                          <a14:useLocalDpi xmlns:a14="http://schemas.microsoft.com/office/drawing/2010/main" val="0"/>
+                        </a:ext>
+                      </a:extLst>
+                    </a:blip>
+                    <a:srcRect/>
+                    <a:stretch>
+                      <a:fillRect/>
+                    </a:stretch>
+                  </pic:blipFill>
+                  <pic:spPr bwMode="auto">
+                    <a:xfrm>
+                      <a:off x="0" y="0"/>
+                      <a:ext cx="3307933" cy="2478239"/>
+                    </a:xfrm>
+                    <a:prstGeom prst="rect">
+                      <a:avLst/>
+                    </a:prstGeom>
+                    <a:noFill/>
+                    <a:ln>
+                      <a:noFill/>
+                    </a:ln>
+                  </pic:spPr>
+                </pic:pic>
+              </a:graphicData>
+            </a:graphic>
+            <wp14:sizeRelH relativeFrom="margin">
+              <wp14:pctWidth>0</wp14:pctWidth>
+            </wp14:sizeRelH>
+            <wp14:sizeRelV relativeFrom="margin">
+              <wp14:pctHeight>0</wp14:pctHeight>
+            </wp14:sizeRelV>
+          </wp:anchor>
+        </w:drawing>
+      </w:r>
     </w:p>
     <w:p>
       <w:pPr>
@@ -15259,9 +18079,443 @@
         <w:rPr>
           <w:rFonts w:eastAsiaTheme="minorEastAsia"/>
           <w:iCs/>
+        </w:rPr>
+      </w:pPr>
+    </w:p>
+    <w:p>
+      <w:pPr>
+        <w:rPr>
+          <w:rFonts w:eastAsiaTheme="minorEastAsia"/>
+          <w:iCs/>
+        </w:rPr>
+      </w:pPr>
+    </w:p>
+    <w:p>
+      <w:pPr>
+        <w:rPr>
+          <w:rFonts w:eastAsiaTheme="minorEastAsia"/>
+          <w:iCs/>
+        </w:rPr>
+      </w:pPr>
+    </w:p>
+    <w:p>
+      <w:pPr>
+        <w:rPr>
+          <w:rFonts w:eastAsiaTheme="minorEastAsia"/>
+          <w:iCs/>
+        </w:rPr>
+      </w:pPr>
+    </w:p>
+    <w:p>
+      <w:pPr>
+        <w:rPr>
+          <w:rFonts w:eastAsiaTheme="minorEastAsia"/>
+          <w:iCs/>
+        </w:rPr>
+      </w:pPr>
+    </w:p>
+    <w:p>
+      <w:pPr>
+        <w:rPr>
+          <w:rFonts w:eastAsiaTheme="minorEastAsia"/>
+          <w:iCs/>
+        </w:rPr>
+      </w:pPr>
+    </w:p>
+    <w:p>
+      <w:pPr>
+        <w:rPr>
+          <w:rFonts w:eastAsiaTheme="minorEastAsia"/>
+          <w:iCs/>
+        </w:rPr>
+      </w:pPr>
+    </w:p>
+    <w:p>
+      <w:pPr>
+        <w:rPr>
+          <w:rFonts w:eastAsiaTheme="minorEastAsia"/>
+          <w:iCs/>
+        </w:rPr>
+      </w:pPr>
+    </w:p>
+    <w:p>
+      <w:pPr>
+        <w:rPr>
+          <w:rFonts w:eastAsiaTheme="minorEastAsia"/>
+          <w:iCs/>
+        </w:rPr>
+      </w:pPr>
+      <w:r>
+        <w:rPr>
+          <w:rFonts w:eastAsiaTheme="minorEastAsia"/>
+          <w:iCs/>
+          <w:noProof/>
+        </w:rPr>
+        <w:drawing>
+          <wp:anchor distT="0" distB="0" distL="114300" distR="114300" simplePos="0" relativeHeight="251658240" behindDoc="1" locked="0" layoutInCell="1" allowOverlap="1" wp14:anchorId="1CAAE8B3" wp14:editId="4E084BEF">
+            <wp:simplePos x="0" y="0"/>
+            <wp:positionH relativeFrom="margin">
+              <wp:align>center</wp:align>
+            </wp:positionH>
+            <wp:positionV relativeFrom="paragraph">
+              <wp:posOffset>5935</wp:posOffset>
+            </wp:positionV>
+            <wp:extent cx="3307195" cy="2477655"/>
+            <wp:effectExtent l="0" t="0" r="0" b="0"/>
+            <wp:wrapNone/>
+            <wp:docPr id="3" name="Picture 3"/>
+            <wp:cNvGraphicFramePr>
+              <a:graphicFrameLocks xmlns:a="http://schemas.openxmlformats.org/drawingml/2006/main" noChangeAspect="1"/>
+            </wp:cNvGraphicFramePr>
+            <a:graphic xmlns:a="http://schemas.openxmlformats.org/drawingml/2006/main">
+              <a:graphicData uri="http://schemas.openxmlformats.org/drawingml/2006/picture">
+                <pic:pic xmlns:pic="http://schemas.openxmlformats.org/drawingml/2006/picture">
+                  <pic:nvPicPr>
+                    <pic:cNvPr id="0" name="Picture 3"/>
+                    <pic:cNvPicPr>
+                      <a:picLocks noChangeAspect="1" noChangeArrowheads="1"/>
+                    </pic:cNvPicPr>
+                  </pic:nvPicPr>
+                  <pic:blipFill>
+                    <a:blip r:embed="rId7">
+                      <a:extLst>
+                        <a:ext uri="{28A0092B-C50C-407E-A947-70E740481C1C}">
+                          <a14:useLocalDpi xmlns:a14="http://schemas.microsoft.com/office/drawing/2010/main" val="0"/>
+                        </a:ext>
+                      </a:extLst>
+                    </a:blip>
+                    <a:srcRect/>
+                    <a:stretch>
+                      <a:fillRect/>
+                    </a:stretch>
+                  </pic:blipFill>
+                  <pic:spPr bwMode="auto">
+                    <a:xfrm>
+                      <a:off x="0" y="0"/>
+                      <a:ext cx="3307195" cy="2477655"/>
+                    </a:xfrm>
+                    <a:prstGeom prst="rect">
+                      <a:avLst/>
+                    </a:prstGeom>
+                    <a:noFill/>
+                    <a:ln>
+                      <a:noFill/>
+                    </a:ln>
+                  </pic:spPr>
+                </pic:pic>
+              </a:graphicData>
+            </a:graphic>
+            <wp14:sizeRelH relativeFrom="margin">
+              <wp14:pctWidth>0</wp14:pctWidth>
+            </wp14:sizeRelH>
+            <wp14:sizeRelV relativeFrom="margin">
+              <wp14:pctHeight>0</wp14:pctHeight>
+            </wp14:sizeRelV>
+          </wp:anchor>
+        </w:drawing>
+      </w:r>
+    </w:p>
+    <w:p>
+      <w:pPr>
+        <w:rPr>
+          <w:rFonts w:eastAsiaTheme="minorEastAsia"/>
+          <w:iCs/>
+        </w:rPr>
+      </w:pPr>
+    </w:p>
+    <w:p>
+      <w:pPr>
+        <w:rPr>
+          <w:rFonts w:eastAsiaTheme="minorEastAsia"/>
+          <w:iCs/>
+        </w:rPr>
+      </w:pPr>
+    </w:p>
+    <w:p>
+      <w:pPr>
+        <w:rPr>
+          <w:rFonts w:eastAsiaTheme="minorEastAsia"/>
+          <w:iCs/>
+        </w:rPr>
+      </w:pPr>
+    </w:p>
+    <w:p>
+      <w:pPr>
+        <w:rPr>
+          <w:rFonts w:eastAsiaTheme="minorEastAsia"/>
+          <w:iCs/>
+        </w:rPr>
+      </w:pPr>
+    </w:p>
+    <w:p>
+      <w:pPr>
+        <w:rPr>
+          <w:rFonts w:eastAsiaTheme="minorEastAsia"/>
+          <w:iCs/>
+        </w:rPr>
+      </w:pPr>
+    </w:p>
+    <w:p>
+      <w:pPr>
+        <w:rPr>
+          <w:rFonts w:eastAsiaTheme="minorEastAsia"/>
+          <w:iCs/>
+        </w:rPr>
+      </w:pPr>
+    </w:p>
+    <w:p>
+      <w:pPr>
+        <w:rPr>
+          <w:rFonts w:eastAsiaTheme="minorEastAsia"/>
+          <w:iCs/>
+        </w:rPr>
+      </w:pPr>
+    </w:p>
+    <w:p>
+      <w:pPr>
+        <w:rPr>
+          <w:rFonts w:eastAsiaTheme="minorEastAsia"/>
+          <w:iCs/>
+        </w:rPr>
+      </w:pPr>
+    </w:p>
+    <w:p>
+      <w:pPr>
+        <w:rPr>
+          <w:rFonts w:eastAsiaTheme="minorEastAsia"/>
+          <w:iCs/>
+        </w:rPr>
+      </w:pPr>
+    </w:p>
+    <w:p>
+      <w:pPr>
+        <w:rPr>
+          <w:rFonts w:eastAsiaTheme="minorEastAsia"/>
+          <w:iCs/>
+        </w:rPr>
+      </w:pPr>
+      <w:r>
+        <w:rPr>
+          <w:rFonts w:eastAsiaTheme="minorEastAsia"/>
+          <w:iCs/>
+        </w:rPr>
+        <w:t xml:space="preserve">It is hard to see from the graphs, but the control signal is trying to steer the missile towards its target by applying control signals following Brownian motion. The estimation is very inaccurate at times close to </w:t>
+      </w:r>
+      <m:oMath>
+        <m:sSub>
+          <m:sSubPr>
+            <m:ctrlPr>
+              <w:rPr>
+                <w:rFonts w:ascii="Cambria Math" w:eastAsiaTheme="minorEastAsia" w:hAnsi="Cambria Math"/>
+                <w:i/>
+                <w:iCs/>
+              </w:rPr>
+            </m:ctrlPr>
+          </m:sSubPr>
+          <m:e>
+            <m:r>
+              <w:rPr>
+                <w:rFonts w:ascii="Cambria Math" w:eastAsiaTheme="minorEastAsia" w:hAnsi="Cambria Math"/>
+              </w:rPr>
+              <m:t>t</m:t>
+            </m:r>
+          </m:e>
+          <m:sub>
+            <m:r>
+              <w:rPr>
+                <w:rFonts w:ascii="Cambria Math" w:eastAsiaTheme="minorEastAsia" w:hAnsi="Cambria Math"/>
+              </w:rPr>
+              <m:t>f</m:t>
+            </m:r>
+          </m:sub>
+        </m:sSub>
+      </m:oMath>
+      <w:r>
+        <w:rPr>
+          <w:rFonts w:eastAsiaTheme="minorEastAsia"/>
+          <w:iCs/>
+        </w:rPr>
+        <w:t xml:space="preserve">, since we divide by the term </w:t>
+      </w:r>
+      <m:oMath>
+        <m:r>
+          <w:rPr>
+            <w:rFonts w:ascii="Cambria Math" w:eastAsiaTheme="minorEastAsia" w:hAnsi="Cambria Math"/>
+          </w:rPr>
+          <m:t>t-</m:t>
+        </m:r>
+        <m:sSub>
+          <m:sSubPr>
+            <m:ctrlPr>
+              <w:rPr>
+                <w:rFonts w:ascii="Cambria Math" w:eastAsiaTheme="minorEastAsia" w:hAnsi="Cambria Math"/>
+                <w:i/>
+                <w:iCs/>
+              </w:rPr>
+            </m:ctrlPr>
+          </m:sSubPr>
+          <m:e>
+            <m:r>
+              <w:rPr>
+                <w:rFonts w:ascii="Cambria Math" w:eastAsiaTheme="minorEastAsia" w:hAnsi="Cambria Math"/>
+              </w:rPr>
+              <m:t>t</m:t>
+            </m:r>
+          </m:e>
+          <m:sub>
+            <m:r>
+              <w:rPr>
+                <w:rFonts w:ascii="Cambria Math" w:eastAsiaTheme="minorEastAsia" w:hAnsi="Cambria Math"/>
+              </w:rPr>
+              <m:t>f</m:t>
+            </m:r>
+          </m:sub>
+        </m:sSub>
+      </m:oMath>
+      <w:r>
+        <w:rPr>
+          <w:rFonts w:eastAsiaTheme="minorEastAsia"/>
+          <w:iCs/>
+        </w:rPr>
+        <w:t xml:space="preserve">. Hence, as we get closer to </w:t>
+      </w:r>
+      <m:oMath>
+        <m:sSub>
+          <m:sSubPr>
+            <m:ctrlPr>
+              <w:rPr>
+                <w:rFonts w:ascii="Cambria Math" w:eastAsiaTheme="minorEastAsia" w:hAnsi="Cambria Math"/>
+                <w:i/>
+                <w:iCs/>
+              </w:rPr>
+            </m:ctrlPr>
+          </m:sSubPr>
+          <m:e>
+            <m:r>
+              <w:rPr>
+                <w:rFonts w:ascii="Cambria Math" w:eastAsiaTheme="minorEastAsia" w:hAnsi="Cambria Math"/>
+              </w:rPr>
+              <m:t>t</m:t>
+            </m:r>
+          </m:e>
+          <m:sub>
+            <m:r>
+              <w:rPr>
+                <w:rFonts w:ascii="Cambria Math" w:eastAsiaTheme="minorEastAsia" w:hAnsi="Cambria Math"/>
+              </w:rPr>
+              <m:t>f</m:t>
+            </m:r>
+          </m:sub>
+        </m:sSub>
+      </m:oMath>
+      <w:r>
+        <w:rPr>
+          <w:rFonts w:eastAsiaTheme="minorEastAsia"/>
+          <w:iCs/>
+        </w:rPr>
+        <w:t xml:space="preserve"> the magnitude of the control signal will increase to compensate, as we </w:t>
+      </w:r>
+      <w:r>
+        <w:rPr>
+          <w:rFonts w:eastAsiaTheme="minorEastAsia"/>
+          <w:iCs/>
+        </w:rPr>
+        <w:t>cannot see these changes in control direction on earlier times. The same problem occurs with the state vector as well.</w:t>
+      </w:r>
+    </w:p>
+    <w:p>
+      <w:pPr>
+        <w:rPr>
+          <w:rFonts w:eastAsiaTheme="minorEastAsia"/>
+          <w:iCs/>
           <w:rtl/>
         </w:rPr>
       </w:pPr>
+      <w:r>
+        <w:rPr>
+          <w:rFonts w:eastAsiaTheme="minorEastAsia"/>
+          <w:iCs/>
+        </w:rPr>
+        <w:t xml:space="preserve">As for the cost, we see that as expected, it will increase with each step. Since we have random noise in our process, we see an increase in cost at each time interval. For the same reason as above – dividing by </w:t>
+      </w:r>
+      <m:oMath>
+        <m:r>
+          <w:rPr>
+            <w:rFonts w:ascii="Cambria Math" w:eastAsiaTheme="minorEastAsia" w:hAnsi="Cambria Math"/>
+          </w:rPr>
+          <m:t>t-</m:t>
+        </m:r>
+        <m:sSub>
+          <m:sSubPr>
+            <m:ctrlPr>
+              <w:rPr>
+                <w:rFonts w:ascii="Cambria Math" w:eastAsiaTheme="minorEastAsia" w:hAnsi="Cambria Math"/>
+                <w:i/>
+                <w:iCs/>
+              </w:rPr>
+            </m:ctrlPr>
+          </m:sSubPr>
+          <m:e>
+            <m:r>
+              <w:rPr>
+                <w:rFonts w:ascii="Cambria Math" w:eastAsiaTheme="minorEastAsia" w:hAnsi="Cambria Math"/>
+              </w:rPr>
+              <m:t>t</m:t>
+            </m:r>
+          </m:e>
+          <m:sub>
+            <m:r>
+              <w:rPr>
+                <w:rFonts w:ascii="Cambria Math" w:eastAsiaTheme="minorEastAsia" w:hAnsi="Cambria Math"/>
+              </w:rPr>
+              <m:t>f</m:t>
+            </m:r>
+          </m:sub>
+        </m:sSub>
+      </m:oMath>
+      <w:r>
+        <w:rPr>
+          <w:rFonts w:eastAsiaTheme="minorEastAsia"/>
+          <w:iCs/>
+        </w:rPr>
+        <w:t xml:space="preserve"> – as we approach </w:t>
+      </w:r>
+      <m:oMath>
+        <m:sSub>
+          <m:sSubPr>
+            <m:ctrlPr>
+              <w:rPr>
+                <w:rFonts w:ascii="Cambria Math" w:eastAsiaTheme="minorEastAsia" w:hAnsi="Cambria Math"/>
+                <w:i/>
+                <w:iCs/>
+              </w:rPr>
+            </m:ctrlPr>
+          </m:sSubPr>
+          <m:e>
+            <m:r>
+              <w:rPr>
+                <w:rFonts w:ascii="Cambria Math" w:eastAsiaTheme="minorEastAsia" w:hAnsi="Cambria Math"/>
+              </w:rPr>
+              <m:t>t</m:t>
+            </m:r>
+          </m:e>
+          <m:sub>
+            <m:r>
+              <w:rPr>
+                <w:rFonts w:ascii="Cambria Math" w:eastAsiaTheme="minorEastAsia" w:hAnsi="Cambria Math"/>
+              </w:rPr>
+              <m:t>f</m:t>
+            </m:r>
+          </m:sub>
+        </m:sSub>
+      </m:oMath>
+      <w:r>
+        <w:rPr>
+          <w:rFonts w:eastAsiaTheme="minorEastAsia"/>
+          <w:iCs/>
+        </w:rPr>
+        <w:t xml:space="preserve"> we can see the cost magnitude spiking dramatically.</w:t>
+      </w:r>
     </w:p>
     <w:sectPr>
       <w:pgSz w:w="12240" w:h="15840"/>
@@ -15274,7 +18528,7 @@
 </file>
 
 <file path=word/numbering.xml><?xml version="1.0" encoding="utf-8"?>
-<w:numbering xmlns:wpc="http://schemas.microsoft.com/office/word/2010/wordprocessingCanvas" xmlns:cx="http://schemas.microsoft.com/office/drawing/2014/chartex" xmlns:cx1="http://schemas.microsoft.com/office/drawing/2015/9/8/chartex" xmlns:cx2="http://schemas.microsoft.com/office/drawing/2015/10/21/chartex" xmlns:cx3="http://schemas.microsoft.com/office/drawing/2016/5/9/chartex" xmlns:cx4="http://schemas.microsoft.com/office/drawing/2016/5/10/chartex" xmlns:cx5="http://schemas.microsoft.com/office/drawing/2016/5/11/chartex" xmlns:cx6="http://schemas.microsoft.com/office/drawing/2016/5/12/chartex" xmlns:cx7="http://schemas.microsoft.com/office/drawing/2016/5/13/chartex" xmlns:cx8="http://schemas.microsoft.com/office/drawing/2016/5/14/chartex" xmlns:mc="http://schemas.openxmlformats.org/markup-compatibility/2006" xmlns:aink="http://schemas.microsoft.com/office/drawing/2016/ink" xmlns:am3d="http://schemas.microsoft.com/office/drawing/2017/model3d" xmlns:o="urn:schemas-microsoft-com:office:office" xmlns:r="http://schemas.openxmlformats.org/officeDocument/2006/relationships" xmlns:m="http://schemas.openxmlformats.org/officeDocument/2006/math" xmlns:v="urn:schemas-microsoft-com:vml" xmlns:wp14="http://schemas.microsoft.com/office/word/2010/wordprocessingDrawing" xmlns:wp="http://schemas.openxmlformats.org/drawingml/2006/wordprocessingDrawing" xmlns:w10="urn:schemas-microsoft-com:office:word" xmlns:w="http://schemas.openxmlformats.org/wordprocessingml/2006/main" xmlns:w14="http://schemas.microsoft.com/office/word/2010/wordml" xmlns:w15="http://schemas.microsoft.com/office/word/2012/wordml" xmlns:w16cex="http://schemas.microsoft.com/office/word/2018/wordml/cex" xmlns:w16cid="http://schemas.microsoft.com/office/word/2016/wordml/cid" xmlns:w16="http://schemas.microsoft.com/office/word/2018/wordml" xmlns:w16se="http://schemas.microsoft.com/office/word/2015/wordml/symex" xmlns:wpg="http://schemas.microsoft.com/office/word/2010/wordprocessingGroup" xmlns:wpi="http://schemas.microsoft.com/office/word/2010/wordprocessingInk" xmlns:wne="http://schemas.microsoft.com/office/word/2006/wordml" xmlns:wps="http://schemas.microsoft.com/office/word/2010/wordprocessingShape" mc:Ignorable="w14 w15 w16se w16cid w16 w16cex wp14">
+<w:numbering xmlns:wpc="http://schemas.microsoft.com/office/word/2010/wordprocessingCanvas" xmlns:cx="http://schemas.microsoft.com/office/drawing/2014/chartex" xmlns:cx1="http://schemas.microsoft.com/office/drawing/2015/9/8/chartex" xmlns:cx2="http://schemas.microsoft.com/office/drawing/2015/10/21/chartex" xmlns:cx3="http://schemas.microsoft.com/office/drawing/2016/5/9/chartex" xmlns:cx4="http://schemas.microsoft.com/office/drawing/2016/5/10/chartex" xmlns:cx5="http://schemas.microsoft.com/office/drawing/2016/5/11/chartex" xmlns:cx6="http://schemas.microsoft.com/office/drawing/2016/5/12/chartex" xmlns:cx7="http://schemas.microsoft.com/office/drawing/2016/5/13/chartex" xmlns:cx8="http://schemas.microsoft.com/office/drawing/2016/5/14/chartex" xmlns:mc="http://schemas.openxmlformats.org/markup-compatibility/2006" xmlns:aink="http://schemas.microsoft.com/office/drawing/2016/ink" xmlns:am3d="http://schemas.microsoft.com/office/drawing/2017/model3d" xmlns:o="urn:schemas-microsoft-com:office:office" xmlns:r="http://schemas.openxmlformats.org/officeDocument/2006/relationships" xmlns:m="http://schemas.openxmlformats.org/officeDocument/2006/math" xmlns:v="urn:schemas-microsoft-com:vml" xmlns:wp14="http://schemas.microsoft.com/office/word/2010/wordprocessingDrawing" xmlns:wp="http://schemas.openxmlformats.org/drawingml/2006/wordprocessingDrawing" xmlns:w10="urn:schemas-microsoft-com:office:word" xmlns:w="http://schemas.openxmlformats.org/wordprocessingml/2006/main" xmlns:w14="http://schemas.microsoft.com/office/word/2010/wordml" xmlns:w15="http://schemas.microsoft.com/office/word/2012/wordml" xmlns:w16cex="http://schemas.microsoft.com/office/word/2018/wordml/cex" xmlns:w16cid="http://schemas.microsoft.com/office/word/2016/wordml/cid" xmlns:w16="http://schemas.microsoft.com/office/word/2018/wordml" xmlns:w16sdtdh="http://schemas.microsoft.com/office/word/2020/wordml/sdtdatahash" xmlns:w16se="http://schemas.microsoft.com/office/word/2015/wordml/symex" xmlns:wpg="http://schemas.microsoft.com/office/word/2010/wordprocessingGroup" xmlns:wpi="http://schemas.microsoft.com/office/word/2010/wordprocessingInk" xmlns:wne="http://schemas.microsoft.com/office/word/2006/wordml" xmlns:wps="http://schemas.microsoft.com/office/word/2010/wordprocessingShape" mc:Ignorable="w14 w15 w16se w16cid w16 w16cex w16sdtdh wp14">
   <w:abstractNum w:abstractNumId="0" w15:restartNumberingAfterBreak="0">
     <w:nsid w:val="01E907C5"/>
     <w:multiLevelType w:val="hybridMultilevel"/>
@@ -15395,7 +18649,7 @@
 </file>
 
 <file path=word/styles.xml><?xml version="1.0" encoding="utf-8"?>
-<w:styles xmlns:mc="http://schemas.openxmlformats.org/markup-compatibility/2006" xmlns:r="http://schemas.openxmlformats.org/officeDocument/2006/relationships" xmlns:w="http://schemas.openxmlformats.org/wordprocessingml/2006/main" xmlns:w14="http://schemas.microsoft.com/office/word/2010/wordml" xmlns:w15="http://schemas.microsoft.com/office/word/2012/wordml" xmlns:w16cex="http://schemas.microsoft.com/office/word/2018/wordml/cex" xmlns:w16cid="http://schemas.microsoft.com/office/word/2016/wordml/cid" xmlns:w16="http://schemas.microsoft.com/office/word/2018/wordml" xmlns:w16se="http://schemas.microsoft.com/office/word/2015/wordml/symex" mc:Ignorable="w14 w15 w16se w16cid w16 w16cex">
+<w:styles xmlns:mc="http://schemas.openxmlformats.org/markup-compatibility/2006" xmlns:r="http://schemas.openxmlformats.org/officeDocument/2006/relationships" xmlns:w="http://schemas.openxmlformats.org/wordprocessingml/2006/main" xmlns:w14="http://schemas.microsoft.com/office/word/2010/wordml" xmlns:w15="http://schemas.microsoft.com/office/word/2012/wordml" xmlns:w16cex="http://schemas.microsoft.com/office/word/2018/wordml/cex" xmlns:w16cid="http://schemas.microsoft.com/office/word/2016/wordml/cid" xmlns:w16="http://schemas.microsoft.com/office/word/2018/wordml" xmlns:w16sdtdh="http://schemas.microsoft.com/office/word/2020/wordml/sdtdatahash" xmlns:w16se="http://schemas.microsoft.com/office/word/2015/wordml/symex" mc:Ignorable="w14 w15 w16se w16cid w16 w16cex w16sdtdh">
   <w:docDefaults>
     <w:rPrDefault>
       <w:rPr>

</xml_diff>